<commit_message>
Update 15. Disbursement Direction Authority Purchase.docx
</commit_message>
<xml_diff>
--- a/SMSF/Purchase/BC/15. Disbursement Direction Authority Purchase.docx
+++ b/SMSF/Purchase/BC/15. Disbursement Direction Authority Purchase.docx
@@ -364,6 +364,7 @@
         </w:rPr>
         <w:tab/>
       </w:r>
+      <w:proofErr w:type="gramStart"/>
       <w:r>
         <w:rPr>
           <w:rFonts w:ascii="Arial" w:hAnsi="Arial" w:cs="Arial"/>
@@ -373,6 +374,7 @@
         </w:rPr>
         <w:t xml:space="preserve">{{ </w:t>
       </w:r>
+      <w:proofErr w:type="spellStart"/>
       <w:r>
         <w:rPr>
           <w:rFonts w:ascii="Arial" w:hAnsi="Arial" w:cs="Arial"/>
@@ -382,6 +384,8 @@
         </w:rPr>
         <w:t>Propdetallsecadd</w:t>
       </w:r>
+      <w:proofErr w:type="spellEnd"/>
+      <w:proofErr w:type="gramEnd"/>
       <w:r>
         <w:rPr>
           <w:rFonts w:ascii="Arial" w:hAnsi="Arial" w:cs="Arial"/>
@@ -435,6 +439,7 @@
         </w:rPr>
         <w:tab/>
       </w:r>
+      <w:proofErr w:type="gramStart"/>
       <w:r>
         <w:rPr>
           <w:rFonts w:ascii="Arial" w:hAnsi="Arial" w:cs="Arial"/>
@@ -443,6 +448,7 @@
         </w:rPr>
         <w:t xml:space="preserve">{{ </w:t>
       </w:r>
+      <w:proofErr w:type="spellStart"/>
       <w:r>
         <w:rPr>
           <w:rFonts w:ascii="Arial" w:hAnsi="Arial" w:cs="Arial"/>
@@ -451,6 +457,8 @@
         </w:rPr>
         <w:t>ApplicationNumber</w:t>
       </w:r>
+      <w:proofErr w:type="spellEnd"/>
+      <w:proofErr w:type="gramEnd"/>
       <w:r>
         <w:rPr>
           <w:rFonts w:ascii="Arial" w:hAnsi="Arial" w:cs="Arial"/>
@@ -527,6 +535,7 @@
         </w:rPr>
         <w:tab/>
       </w:r>
+      <w:proofErr w:type="gramStart"/>
       <w:r>
         <w:rPr>
           <w:rStyle w:val="StyleBoldBlack"/>
@@ -547,6 +556,7 @@
         </w:rPr>
         <w:t>LOANNUMBER</w:t>
       </w:r>
+      <w:proofErr w:type="gramEnd"/>
       <w:r>
         <w:rPr>
           <w:rStyle w:val="StyleBoldBlack"/>
@@ -911,13 +921,23 @@
         </w:rPr>
         <w:t xml:space="preserve"> </w:t>
       </w:r>
+      <w:proofErr w:type="gramStart"/>
       <w:r>
         <w:rPr>
           <w:rFonts w:ascii="Arial" w:hAnsi="Arial" w:cs="Arial"/>
           <w:sz w:val="20"/>
           <w:szCs w:val="18"/>
         </w:rPr>
-        <w:t xml:space="preserve">in order to effect stamping and registration, </w:t>
+        <w:t>in order to</w:t>
+      </w:r>
+      <w:proofErr w:type="gramEnd"/>
+      <w:r>
+        <w:rPr>
+          <w:rFonts w:ascii="Arial" w:hAnsi="Arial" w:cs="Arial"/>
+          <w:sz w:val="20"/>
+          <w:szCs w:val="18"/>
+        </w:rPr>
+        <w:t xml:space="preserve"> effect stamping and registration, </w:t>
       </w:r>
       <w:r>
         <w:rPr>
@@ -949,7 +969,25 @@
           <w:sz w:val="20"/>
           <w:szCs w:val="18"/>
         </w:rPr>
-        <w:t xml:space="preserve">To contact the relevant local authorities to ascertain the current status of the rates and charges payable in respect of the </w:t>
+        <w:t xml:space="preserve">To contact the relevant local authorities to ascertain the </w:t>
+      </w:r>
+      <w:proofErr w:type="gramStart"/>
+      <w:r>
+        <w:rPr>
+          <w:rFonts w:ascii="Arial" w:hAnsi="Arial" w:cs="Arial"/>
+          <w:sz w:val="20"/>
+          <w:szCs w:val="18"/>
+        </w:rPr>
+        <w:t>current status</w:t>
+      </w:r>
+      <w:proofErr w:type="gramEnd"/>
+      <w:r>
+        <w:rPr>
+          <w:rFonts w:ascii="Arial" w:hAnsi="Arial" w:cs="Arial"/>
+          <w:sz w:val="20"/>
+          <w:szCs w:val="18"/>
+        </w:rPr>
+        <w:t xml:space="preserve"> of the rates and charges payable in respect of the </w:t>
       </w:r>
       <w:r>
         <w:rPr>
@@ -1286,7 +1324,25 @@
           <w:sz w:val="20"/>
           <w:szCs w:val="18"/>
         </w:rPr>
-        <w:t>I/we will be changed an out of office settlement fee of $165.00 (GST inclusive) plus agent’s fee (at cost) if settlement is required to be effected via paper.</w:t>
+        <w:t xml:space="preserve">I/we will be changed an out of office settlement fee of $165.00 (GST inclusive) plus agent’s fee (at cost) if settlement is required to be </w:t>
+      </w:r>
+      <w:proofErr w:type="gramStart"/>
+      <w:r>
+        <w:rPr>
+          <w:rFonts w:ascii="Arial" w:hAnsi="Arial" w:cs="Arial"/>
+          <w:sz w:val="20"/>
+          <w:szCs w:val="18"/>
+        </w:rPr>
+        <w:t>effected</w:t>
+      </w:r>
+      <w:proofErr w:type="gramEnd"/>
+      <w:r>
+        <w:rPr>
+          <w:rFonts w:ascii="Arial" w:hAnsi="Arial" w:cs="Arial"/>
+          <w:sz w:val="20"/>
+          <w:szCs w:val="18"/>
+        </w:rPr>
+        <w:t xml:space="preserve"> via paper.</w:t>
       </w:r>
     </w:p>
     <w:p>
@@ -1488,6 +1544,7 @@
                 <w:szCs w:val="20"/>
               </w:rPr>
             </w:pPr>
+            <w:proofErr w:type="gramStart"/>
             <w:r>
               <w:rPr>
                 <w:rFonts w:ascii="Arial" w:hAnsi="Arial" w:cs="Arial"/>
@@ -1503,7 +1560,23 @@
                 <w:b/>
                 <w:bCs/>
               </w:rPr>
-              <w:t>Guarantor2Full</w:t>
+              <w:t>Guarantor</w:t>
+            </w:r>
+            <w:proofErr w:type="gramEnd"/>
+            <w:r>
+              <w:rPr>
+                <w:b/>
+                <w:bCs/>
+              </w:rPr>
+              <w:t>2</w:t>
+            </w:r>
+            <w:proofErr w:type="gramStart"/>
+            <w:r>
+              <w:rPr>
+                <w:b/>
+                <w:bCs/>
+              </w:rPr>
+              <w:t>Full</w:t>
             </w:r>
             <w:r>
               <w:rPr>
@@ -1527,7 +1600,18 @@
                 <w:sz w:val="20"/>
                 <w:szCs w:val="20"/>
               </w:rPr>
-              <w:t xml:space="preserve"> }}</w:t>
+              <w:t xml:space="preserve"> }</w:t>
+            </w:r>
+            <w:proofErr w:type="gramEnd"/>
+            <w:r>
+              <w:rPr>
+                <w:rFonts w:ascii="Arial" w:hAnsi="Arial" w:cs="Arial"/>
+                <w:b/>
+                <w:bCs/>
+                <w:sz w:val="20"/>
+                <w:szCs w:val="20"/>
+              </w:rPr>
+              <w:t>}</w:t>
             </w:r>
           </w:p>
           <w:p>
@@ -1667,6 +1751,7 @@
                 <w:szCs w:val="20"/>
               </w:rPr>
             </w:pPr>
+            <w:proofErr w:type="gramStart"/>
             <w:r>
               <w:rPr>
                 <w:rFonts w:ascii="Arial" w:hAnsi="Arial" w:cs="Arial"/>
@@ -1682,7 +1767,23 @@
                 <w:b/>
                 <w:bCs/>
               </w:rPr>
-              <w:t>Guarantor3Full</w:t>
+              <w:t>Guarantor</w:t>
+            </w:r>
+            <w:proofErr w:type="gramEnd"/>
+            <w:r>
+              <w:rPr>
+                <w:b/>
+                <w:bCs/>
+              </w:rPr>
+              <w:t>3</w:t>
+            </w:r>
+            <w:proofErr w:type="gramStart"/>
+            <w:r>
+              <w:rPr>
+                <w:b/>
+                <w:bCs/>
+              </w:rPr>
+              <w:t>Full</w:t>
             </w:r>
             <w:r>
               <w:rPr>
@@ -1706,7 +1807,18 @@
                 <w:sz w:val="20"/>
                 <w:szCs w:val="20"/>
               </w:rPr>
-              <w:t xml:space="preserve"> }}</w:t>
+              <w:t xml:space="preserve"> }</w:t>
+            </w:r>
+            <w:proofErr w:type="gramEnd"/>
+            <w:r>
+              <w:rPr>
+                <w:rFonts w:ascii="Arial" w:hAnsi="Arial" w:cs="Arial"/>
+                <w:b/>
+                <w:bCs/>
+                <w:sz w:val="20"/>
+                <w:szCs w:val="20"/>
+              </w:rPr>
+              <w:t>}</w:t>
             </w:r>
           </w:p>
           <w:p>
@@ -1979,6 +2091,7 @@
                 <w:szCs w:val="20"/>
               </w:rPr>
             </w:pPr>
+            <w:proofErr w:type="gramStart"/>
             <w:r>
               <w:rPr>
                 <w:rFonts w:ascii="Arial" w:hAnsi="Arial" w:cs="Arial"/>
@@ -1994,7 +2107,23 @@
                 <w:b/>
                 <w:bCs/>
               </w:rPr>
-              <w:t>Guarantor2Full</w:t>
+              <w:t>Guarantor</w:t>
+            </w:r>
+            <w:proofErr w:type="gramEnd"/>
+            <w:r>
+              <w:rPr>
+                <w:b/>
+                <w:bCs/>
+              </w:rPr>
+              <w:t>2</w:t>
+            </w:r>
+            <w:proofErr w:type="gramStart"/>
+            <w:r>
+              <w:rPr>
+                <w:b/>
+                <w:bCs/>
+              </w:rPr>
+              <w:t>Full</w:t>
             </w:r>
             <w:r>
               <w:rPr>
@@ -2018,7 +2147,18 @@
                 <w:sz w:val="20"/>
                 <w:szCs w:val="20"/>
               </w:rPr>
-              <w:t xml:space="preserve"> }}</w:t>
+              <w:t xml:space="preserve"> }</w:t>
+            </w:r>
+            <w:proofErr w:type="gramEnd"/>
+            <w:r>
+              <w:rPr>
+                <w:rFonts w:ascii="Arial" w:hAnsi="Arial" w:cs="Arial"/>
+                <w:b/>
+                <w:bCs/>
+                <w:sz w:val="20"/>
+                <w:szCs w:val="20"/>
+              </w:rPr>
+              <w:t>}</w:t>
             </w:r>
           </w:p>
           <w:p>
@@ -2158,6 +2298,7 @@
                 <w:szCs w:val="20"/>
               </w:rPr>
             </w:pPr>
+            <w:proofErr w:type="gramStart"/>
             <w:r>
               <w:rPr>
                 <w:rFonts w:ascii="Arial" w:hAnsi="Arial" w:cs="Arial"/>
@@ -2173,7 +2314,23 @@
                 <w:b/>
                 <w:bCs/>
               </w:rPr>
-              <w:t>Guarantor3Full</w:t>
+              <w:t>Guarantor</w:t>
+            </w:r>
+            <w:proofErr w:type="gramEnd"/>
+            <w:r>
+              <w:rPr>
+                <w:b/>
+                <w:bCs/>
+              </w:rPr>
+              <w:t>3</w:t>
+            </w:r>
+            <w:proofErr w:type="gramStart"/>
+            <w:r>
+              <w:rPr>
+                <w:b/>
+                <w:bCs/>
+              </w:rPr>
+              <w:t>Full</w:t>
             </w:r>
             <w:r>
               <w:rPr>
@@ -2197,7 +2354,18 @@
                 <w:sz w:val="20"/>
                 <w:szCs w:val="20"/>
               </w:rPr>
-              <w:t xml:space="preserve"> }}</w:t>
+              <w:t xml:space="preserve"> }</w:t>
+            </w:r>
+            <w:proofErr w:type="gramEnd"/>
+            <w:r>
+              <w:rPr>
+                <w:rFonts w:ascii="Arial" w:hAnsi="Arial" w:cs="Arial"/>
+                <w:b/>
+                <w:bCs/>
+                <w:sz w:val="20"/>
+                <w:szCs w:val="20"/>
+              </w:rPr>
+              <w:t>}</w:t>
             </w:r>
           </w:p>
           <w:p>
@@ -2453,6 +2621,7 @@
                       <w:szCs w:val="21"/>
                     </w:rPr>
                   </w:pPr>
+                  <w:proofErr w:type="gramStart"/>
                   <w:r>
                     <w:rPr>
                       <w:rFonts w:ascii="Arial" w:hAnsi="Arial" w:cs="Arial"/>
@@ -2461,7 +2630,18 @@
                       <w:sz w:val="21"/>
                       <w:szCs w:val="21"/>
                     </w:rPr>
-                    <w:t>{{ guarantor_</w:t>
+                    <w:t>{{ guarantor</w:t>
+                  </w:r>
+                  <w:proofErr w:type="gramEnd"/>
+                  <w:r>
+                    <w:rPr>
+                      <w:rFonts w:ascii="Arial" w:hAnsi="Arial" w:cs="Arial"/>
+                      <w:color w:val="000000"/>
+                      <w:spacing w:val="-2"/>
+                      <w:sz w:val="21"/>
+                      <w:szCs w:val="21"/>
+                    </w:rPr>
+                    <w:t>_</w:t>
                   </w:r>
                   <w:r>
                     <w:rPr>
@@ -2481,7 +2661,29 @@
                       <w:sz w:val="21"/>
                       <w:szCs w:val="21"/>
                     </w:rPr>
-                    <w:t>_name }}</w:t>
+                    <w:t>_</w:t>
+                  </w:r>
+                  <w:proofErr w:type="gramStart"/>
+                  <w:r>
+                    <w:rPr>
+                      <w:rFonts w:ascii="Arial" w:hAnsi="Arial" w:cs="Arial"/>
+                      <w:color w:val="000000"/>
+                      <w:spacing w:val="-2"/>
+                      <w:sz w:val="21"/>
+                      <w:szCs w:val="21"/>
+                    </w:rPr>
+                    <w:t>name }</w:t>
+                  </w:r>
+                  <w:proofErr w:type="gramEnd"/>
+                  <w:r>
+                    <w:rPr>
+                      <w:rFonts w:ascii="Arial" w:hAnsi="Arial" w:cs="Arial"/>
+                      <w:color w:val="000000"/>
+                      <w:spacing w:val="-2"/>
+                      <w:sz w:val="21"/>
+                      <w:szCs w:val="21"/>
+                    </w:rPr>
+                    <w:t>}</w:t>
                   </w:r>
                 </w:p>
                 <w:tbl>
@@ -2793,6 +2995,7 @@
                       <w:szCs w:val="21"/>
                     </w:rPr>
                   </w:pPr>
+                  <w:proofErr w:type="gramStart"/>
                   <w:r>
                     <w:rPr>
                       <w:rFonts w:ascii="Arial" w:hAnsi="Arial" w:cs="Arial"/>
@@ -2801,7 +3004,18 @@
                       <w:sz w:val="21"/>
                       <w:szCs w:val="21"/>
                     </w:rPr>
-                    <w:t>{{ guarantor_</w:t>
+                    <w:t>{{ guarantor</w:t>
+                  </w:r>
+                  <w:proofErr w:type="gramEnd"/>
+                  <w:r>
+                    <w:rPr>
+                      <w:rFonts w:ascii="Arial" w:hAnsi="Arial" w:cs="Arial"/>
+                      <w:color w:val="000000"/>
+                      <w:spacing w:val="-2"/>
+                      <w:sz w:val="21"/>
+                      <w:szCs w:val="21"/>
+                    </w:rPr>
+                    <w:t>_</w:t>
                   </w:r>
                   <w:r>
                     <w:rPr>
@@ -2821,7 +3035,29 @@
                       <w:sz w:val="21"/>
                       <w:szCs w:val="21"/>
                     </w:rPr>
-                    <w:t>_name }}</w:t>
+                    <w:t>_</w:t>
+                  </w:r>
+                  <w:proofErr w:type="gramStart"/>
+                  <w:r>
+                    <w:rPr>
+                      <w:rFonts w:ascii="Arial" w:hAnsi="Arial" w:cs="Arial"/>
+                      <w:color w:val="000000"/>
+                      <w:spacing w:val="-2"/>
+                      <w:sz w:val="21"/>
+                      <w:szCs w:val="21"/>
+                    </w:rPr>
+                    <w:t>name }</w:t>
+                  </w:r>
+                  <w:proofErr w:type="gramEnd"/>
+                  <w:r>
+                    <w:rPr>
+                      <w:rFonts w:ascii="Arial" w:hAnsi="Arial" w:cs="Arial"/>
+                      <w:color w:val="000000"/>
+                      <w:spacing w:val="-2"/>
+                      <w:sz w:val="21"/>
+                      <w:szCs w:val="21"/>
+                    </w:rPr>
+                    <w:t>}</w:t>
                   </w:r>
                 </w:p>
                 <w:tbl>
@@ -3212,6 +3448,7 @@
                       <w:szCs w:val="21"/>
                     </w:rPr>
                   </w:pPr>
+                  <w:proofErr w:type="gramStart"/>
                   <w:r>
                     <w:rPr>
                       <w:rFonts w:ascii="Arial" w:hAnsi="Arial" w:cs="Arial"/>
@@ -3220,7 +3457,18 @@
                       <w:sz w:val="21"/>
                       <w:szCs w:val="21"/>
                     </w:rPr>
-                    <w:t>{{ guarantor_</w:t>
+                    <w:t>{{ guarantor</w:t>
+                  </w:r>
+                  <w:proofErr w:type="gramEnd"/>
+                  <w:r>
+                    <w:rPr>
+                      <w:rFonts w:ascii="Arial" w:hAnsi="Arial" w:cs="Arial"/>
+                      <w:color w:val="000000"/>
+                      <w:spacing w:val="-2"/>
+                      <w:sz w:val="21"/>
+                      <w:szCs w:val="21"/>
+                    </w:rPr>
+                    <w:t>_</w:t>
                   </w:r>
                   <w:r>
                     <w:rPr>
@@ -3240,7 +3488,29 @@
                       <w:sz w:val="21"/>
                       <w:szCs w:val="21"/>
                     </w:rPr>
-                    <w:t>_name }}</w:t>
+                    <w:t>_</w:t>
+                  </w:r>
+                  <w:proofErr w:type="gramStart"/>
+                  <w:r>
+                    <w:rPr>
+                      <w:rFonts w:ascii="Arial" w:hAnsi="Arial" w:cs="Arial"/>
+                      <w:color w:val="000000"/>
+                      <w:spacing w:val="-2"/>
+                      <w:sz w:val="21"/>
+                      <w:szCs w:val="21"/>
+                    </w:rPr>
+                    <w:t>name }</w:t>
+                  </w:r>
+                  <w:proofErr w:type="gramEnd"/>
+                  <w:r>
+                    <w:rPr>
+                      <w:rFonts w:ascii="Arial" w:hAnsi="Arial" w:cs="Arial"/>
+                      <w:color w:val="000000"/>
+                      <w:spacing w:val="-2"/>
+                      <w:sz w:val="21"/>
+                      <w:szCs w:val="21"/>
+                    </w:rPr>
+                    <w:t>}</w:t>
                   </w:r>
                 </w:p>
                 <w:tbl>
@@ -3568,6 +3838,7 @@
                       <w:szCs w:val="21"/>
                     </w:rPr>
                   </w:pPr>
+                  <w:proofErr w:type="gramStart"/>
                   <w:r>
                     <w:rPr>
                       <w:rFonts w:ascii="Arial" w:hAnsi="Arial" w:cs="Arial"/>
@@ -3576,7 +3847,18 @@
                       <w:sz w:val="21"/>
                       <w:szCs w:val="21"/>
                     </w:rPr>
-                    <w:t>{{ guarantor_</w:t>
+                    <w:t>{{ guarantor</w:t>
+                  </w:r>
+                  <w:proofErr w:type="gramEnd"/>
+                  <w:r>
+                    <w:rPr>
+                      <w:rFonts w:ascii="Arial" w:hAnsi="Arial" w:cs="Arial"/>
+                      <w:color w:val="000000"/>
+                      <w:spacing w:val="-2"/>
+                      <w:sz w:val="21"/>
+                      <w:szCs w:val="21"/>
+                    </w:rPr>
+                    <w:t>_</w:t>
                   </w:r>
                   <w:r>
                     <w:rPr>
@@ -3596,7 +3878,29 @@
                       <w:sz w:val="21"/>
                       <w:szCs w:val="21"/>
                     </w:rPr>
-                    <w:t>_name }}</w:t>
+                    <w:t>_</w:t>
+                  </w:r>
+                  <w:proofErr w:type="gramStart"/>
+                  <w:r>
+                    <w:rPr>
+                      <w:rFonts w:ascii="Arial" w:hAnsi="Arial" w:cs="Arial"/>
+                      <w:color w:val="000000"/>
+                      <w:spacing w:val="-2"/>
+                      <w:sz w:val="21"/>
+                      <w:szCs w:val="21"/>
+                    </w:rPr>
+                    <w:t>name }</w:t>
+                  </w:r>
+                  <w:proofErr w:type="gramEnd"/>
+                  <w:r>
+                    <w:rPr>
+                      <w:rFonts w:ascii="Arial" w:hAnsi="Arial" w:cs="Arial"/>
+                      <w:color w:val="000000"/>
+                      <w:spacing w:val="-2"/>
+                      <w:sz w:val="21"/>
+                      <w:szCs w:val="21"/>
+                    </w:rPr>
+                    <w:t>}</w:t>
                   </w:r>
                 </w:p>
                 <w:tbl>
@@ -3985,6 +4289,7 @@
                       <w:szCs w:val="21"/>
                     </w:rPr>
                   </w:pPr>
+                  <w:proofErr w:type="gramStart"/>
                   <w:r>
                     <w:rPr>
                       <w:rFonts w:ascii="Arial" w:hAnsi="Arial" w:cs="Arial"/>
@@ -3995,6 +4300,7 @@
                     </w:rPr>
                     <w:t>{{ guarantor</w:t>
                   </w:r>
+                  <w:proofErr w:type="gramEnd"/>
                   <w:r>
                     <w:rPr>
                       <w:rFonts w:ascii="Arial" w:hAnsi="Arial" w:cs="Arial"/>
@@ -4013,7 +4319,29 @@
                       <w:sz w:val="21"/>
                       <w:szCs w:val="21"/>
                     </w:rPr>
-                    <w:t>_name }}</w:t>
+                    <w:t>_</w:t>
+                  </w:r>
+                  <w:proofErr w:type="gramStart"/>
+                  <w:r>
+                    <w:rPr>
+                      <w:rFonts w:ascii="Arial" w:hAnsi="Arial" w:cs="Arial"/>
+                      <w:color w:val="000000"/>
+                      <w:spacing w:val="-2"/>
+                      <w:sz w:val="21"/>
+                      <w:szCs w:val="21"/>
+                    </w:rPr>
+                    <w:t>name }</w:t>
+                  </w:r>
+                  <w:proofErr w:type="gramEnd"/>
+                  <w:r>
+                    <w:rPr>
+                      <w:rFonts w:ascii="Arial" w:hAnsi="Arial" w:cs="Arial"/>
+                      <w:color w:val="000000"/>
+                      <w:spacing w:val="-2"/>
+                      <w:sz w:val="21"/>
+                      <w:szCs w:val="21"/>
+                    </w:rPr>
+                    <w:t>}</w:t>
                   </w:r>
                 </w:p>
                 <w:tbl>
@@ -4341,6 +4669,7 @@
                       <w:szCs w:val="21"/>
                     </w:rPr>
                   </w:pPr>
+                  <w:proofErr w:type="gramStart"/>
                   <w:r>
                     <w:rPr>
                       <w:rFonts w:ascii="Arial" w:hAnsi="Arial" w:cs="Arial"/>
@@ -4349,7 +4678,18 @@
                       <w:sz w:val="21"/>
                       <w:szCs w:val="21"/>
                     </w:rPr>
-                    <w:t>{{ guarantor_</w:t>
+                    <w:t>{{ guarantor</w:t>
+                  </w:r>
+                  <w:proofErr w:type="gramEnd"/>
+                  <w:r>
+                    <w:rPr>
+                      <w:rFonts w:ascii="Arial" w:hAnsi="Arial" w:cs="Arial"/>
+                      <w:color w:val="000000"/>
+                      <w:spacing w:val="-2"/>
+                      <w:sz w:val="21"/>
+                      <w:szCs w:val="21"/>
+                    </w:rPr>
+                    <w:t>_</w:t>
                   </w:r>
                   <w:r>
                     <w:rPr>
@@ -4369,7 +4709,29 @@
                       <w:sz w:val="21"/>
                       <w:szCs w:val="21"/>
                     </w:rPr>
-                    <w:t>_name }}</w:t>
+                    <w:t>_</w:t>
+                  </w:r>
+                  <w:proofErr w:type="gramStart"/>
+                  <w:r>
+                    <w:rPr>
+                      <w:rFonts w:ascii="Arial" w:hAnsi="Arial" w:cs="Arial"/>
+                      <w:color w:val="000000"/>
+                      <w:spacing w:val="-2"/>
+                      <w:sz w:val="21"/>
+                      <w:szCs w:val="21"/>
+                    </w:rPr>
+                    <w:t>name }</w:t>
+                  </w:r>
+                  <w:proofErr w:type="gramEnd"/>
+                  <w:r>
+                    <w:rPr>
+                      <w:rFonts w:ascii="Arial" w:hAnsi="Arial" w:cs="Arial"/>
+                      <w:color w:val="000000"/>
+                      <w:spacing w:val="-2"/>
+                      <w:sz w:val="21"/>
+                      <w:szCs w:val="21"/>
+                    </w:rPr>
+                    <w:t>}</w:t>
                   </w:r>
                 </w:p>
                 <w:tbl>
@@ -4883,6 +5245,7 @@
         </w:rPr>
         <w:tab/>
       </w:r>
+      <w:proofErr w:type="gramStart"/>
       <w:r>
         <w:rPr>
           <w:rFonts w:ascii="Arial" w:hAnsi="Arial" w:cs="Arial"/>
@@ -4901,6 +5264,7 @@
         </w:rPr>
         <w:t>PROPDETALLSECADD</w:t>
       </w:r>
+      <w:proofErr w:type="gramEnd"/>
       <w:r>
         <w:rPr>
           <w:rFonts w:ascii="Arial" w:hAnsi="Arial" w:cs="Arial"/>
@@ -4954,6 +5318,7 @@
         </w:rPr>
         <w:tab/>
       </w:r>
+      <w:proofErr w:type="gramStart"/>
       <w:r>
         <w:rPr>
           <w:rFonts w:ascii="Arial" w:hAnsi="Arial" w:cs="Arial"/>
@@ -4962,6 +5327,7 @@
         </w:rPr>
         <w:t xml:space="preserve">{{ </w:t>
       </w:r>
+      <w:proofErr w:type="spellStart"/>
       <w:r>
         <w:rPr>
           <w:rFonts w:ascii="Arial" w:hAnsi="Arial" w:cs="Arial"/>
@@ -4970,6 +5336,8 @@
         </w:rPr>
         <w:t>ApplicationNumber</w:t>
       </w:r>
+      <w:proofErr w:type="spellEnd"/>
+      <w:proofErr w:type="gramEnd"/>
       <w:r>
         <w:rPr>
           <w:rFonts w:ascii="Arial" w:hAnsi="Arial" w:cs="Arial"/>
@@ -5048,6 +5416,7 @@
         </w:rPr>
         <w:tab/>
       </w:r>
+      <w:proofErr w:type="gramStart"/>
       <w:r>
         <w:rPr>
           <w:rStyle w:val="StyleBoldBlack"/>
@@ -5068,6 +5437,7 @@
         </w:rPr>
         <w:t>LOANNUMBER</w:t>
       </w:r>
+      <w:proofErr w:type="gramEnd"/>
       <w:r>
         <w:rPr>
           <w:rStyle w:val="StyleBoldBlack"/>
@@ -5317,6 +5687,7 @@
               </w:rPr>
               <w:t>$</w:t>
             </w:r>
+            <w:proofErr w:type="gramStart"/>
             <w:r>
               <w:rPr>
                 <w:rFonts w:ascii="Arial" w:hAnsi="Arial" w:cs="Arial"/>
@@ -5325,8 +5696,9 @@
                 <w:szCs w:val="18"/>
                 <w:lang w:val="en-AU" w:eastAsia="en-AU"/>
               </w:rPr>
-              <w:t>{{ "{:</w:t>
-            </w:r>
+              <w:t>{{ "</w:t>
+            </w:r>
+            <w:proofErr w:type="gramEnd"/>
             <w:r>
               <w:rPr>
                 <w:rFonts w:ascii="Arial" w:hAnsi="Arial" w:cs="Arial"/>
@@ -5335,6 +5707,16 @@
                 <w:szCs w:val="18"/>
                 <w:lang w:val="en-AU" w:eastAsia="en-AU"/>
               </w:rPr>
+              <w:t>{:</w:t>
+            </w:r>
+            <w:r>
+              <w:rPr>
+                <w:rFonts w:ascii="Arial" w:hAnsi="Arial" w:cs="Arial"/>
+                <w:color w:val="000000"/>
+                <w:sz w:val="18"/>
+                <w:szCs w:val="18"/>
+                <w:lang w:val="en-AU" w:eastAsia="en-AU"/>
+              </w:rPr>
               <w:t>,</w:t>
             </w:r>
             <w:r>
@@ -5345,8 +5727,9 @@
                 <w:szCs w:val="18"/>
                 <w:lang w:val="en-AU" w:eastAsia="en-AU"/>
               </w:rPr>
-              <w:t>.2f}".format(</w:t>
-            </w:r>
+              <w:t>.2f}</w:t>
+            </w:r>
+            <w:proofErr w:type="gramStart"/>
             <w:r>
               <w:rPr>
                 <w:rFonts w:ascii="Arial" w:hAnsi="Arial" w:cs="Arial"/>
@@ -5355,8 +5738,30 @@
                 <w:szCs w:val="18"/>
                 <w:lang w:val="en-AU" w:eastAsia="en-AU"/>
               </w:rPr>
+              <w:t>".format</w:t>
+            </w:r>
+            <w:proofErr w:type="gramEnd"/>
+            <w:r>
+              <w:rPr>
+                <w:rFonts w:ascii="Arial" w:hAnsi="Arial" w:cs="Arial"/>
+                <w:color w:val="000000"/>
+                <w:sz w:val="18"/>
+                <w:szCs w:val="18"/>
+                <w:lang w:val="en-AU" w:eastAsia="en-AU"/>
+              </w:rPr>
+              <w:t>(</w:t>
+            </w:r>
+            <w:r>
+              <w:rPr>
+                <w:rFonts w:ascii="Arial" w:hAnsi="Arial" w:cs="Arial"/>
+                <w:color w:val="000000"/>
+                <w:sz w:val="18"/>
+                <w:szCs w:val="18"/>
+                <w:lang w:val="en-AU" w:eastAsia="en-AU"/>
+              </w:rPr>
               <w:t>ADVANCEAMOUNT</w:t>
             </w:r>
+            <w:proofErr w:type="gramStart"/>
             <w:r>
               <w:rPr>
                 <w:rFonts w:ascii="Arial" w:hAnsi="Arial" w:cs="Arial"/>
@@ -5365,7 +5770,18 @@
                 <w:szCs w:val="18"/>
                 <w:lang w:val="en-AU" w:eastAsia="en-AU"/>
               </w:rPr>
-              <w:t>) }}</w:t>
+              <w:t>) }</w:t>
+            </w:r>
+            <w:proofErr w:type="gramEnd"/>
+            <w:r>
+              <w:rPr>
+                <w:rFonts w:ascii="Arial" w:hAnsi="Arial" w:cs="Arial"/>
+                <w:color w:val="000000"/>
+                <w:sz w:val="18"/>
+                <w:szCs w:val="18"/>
+                <w:lang w:val="en-AU" w:eastAsia="en-AU"/>
+              </w:rPr>
+              <w:t>}</w:t>
             </w:r>
           </w:p>
           <w:p>
@@ -5597,7 +6013,33 @@
                 <w:szCs w:val="18"/>
                 <w:lang w:val="en-AU" w:eastAsia="en-AU"/>
               </w:rPr>
-              <w:t>%tr for charge in lendercharges %</w:t>
+              <w:t xml:space="preserve">%tr for charge in </w:t>
+            </w:r>
+            <w:proofErr w:type="spellStart"/>
+            <w:r>
+              <w:rPr>
+                <w:rFonts w:ascii="Arial" w:hAnsi="Arial" w:cs="Arial"/>
+                <w:b/>
+                <w:bCs/>
+                <w:color w:val="000000"/>
+                <w:sz w:val="18"/>
+                <w:szCs w:val="18"/>
+                <w:lang w:val="en-AU" w:eastAsia="en-AU"/>
+              </w:rPr>
+              <w:t>lendercharges</w:t>
+            </w:r>
+            <w:proofErr w:type="spellEnd"/>
+            <w:r>
+              <w:rPr>
+                <w:rFonts w:ascii="Arial" w:hAnsi="Arial" w:cs="Arial"/>
+                <w:b/>
+                <w:bCs/>
+                <w:color w:val="000000"/>
+                <w:sz w:val="18"/>
+                <w:szCs w:val="18"/>
+                <w:lang w:val="en-AU" w:eastAsia="en-AU"/>
+              </w:rPr>
+              <w:t xml:space="preserve"> %</w:t>
             </w:r>
             <w:r>
               <w:rPr>
@@ -5659,6 +6101,7 @@
             <w:tcW w:w="807" w:type="pct"/>
             <w:shd w:val="clear" w:color="auto" w:fill="F2F2F2" w:themeFill="background1" w:themeFillShade="F2"/>
             <w:vAlign w:val="center"/>
+            <w:hideMark/>
           </w:tcPr>
           <w:p>
             <w:pPr>
@@ -5670,6 +6113,16 @@
                 <w:lang w:val="en-AU" w:eastAsia="en-AU"/>
               </w:rPr>
             </w:pPr>
+            <w:r>
+              <w:rPr>
+                <w:rFonts w:ascii="Arial" w:hAnsi="Arial" w:cs="Arial"/>
+                <w:color w:val="000000"/>
+                <w:sz w:val="18"/>
+                <w:szCs w:val="18"/>
+                <w:lang w:val="en-AU" w:eastAsia="en-AU"/>
+              </w:rPr>
+              <w:t> </w:t>
+            </w:r>
           </w:p>
         </w:tc>
         <w:tc>
@@ -5677,6 +6130,7 @@
             <w:tcW w:w="1523" w:type="pct"/>
             <w:shd w:val="clear" w:color="auto" w:fill="F2F2F2" w:themeFill="background1" w:themeFillShade="F2"/>
             <w:vAlign w:val="center"/>
+            <w:hideMark/>
           </w:tcPr>
           <w:p>
             <w:pPr>
@@ -5688,6 +6142,60 @@
                 <w:lang w:val="en-AU" w:eastAsia="en-AU"/>
               </w:rPr>
             </w:pPr>
+            <w:proofErr w:type="gramStart"/>
+            <w:r>
+              <w:rPr>
+                <w:rFonts w:ascii="Arial" w:hAnsi="Arial" w:cs="Arial"/>
+                <w:color w:val="000000"/>
+                <w:sz w:val="18"/>
+                <w:szCs w:val="18"/>
+                <w:lang w:val="en-AU" w:eastAsia="en-AU"/>
+              </w:rPr>
+              <w:t xml:space="preserve">{{ </w:t>
+            </w:r>
+            <w:proofErr w:type="spellStart"/>
+            <w:r>
+              <w:rPr>
+                <w:rFonts w:ascii="Arial" w:hAnsi="Arial" w:cs="Arial"/>
+                <w:color w:val="000000"/>
+                <w:sz w:val="18"/>
+                <w:szCs w:val="18"/>
+                <w:lang w:val="en-AU" w:eastAsia="en-AU"/>
+              </w:rPr>
+              <w:t>charge</w:t>
+            </w:r>
+            <w:proofErr w:type="gramEnd"/>
+            <w:r>
+              <w:rPr>
+                <w:rFonts w:ascii="Arial" w:hAnsi="Arial" w:cs="Arial"/>
+                <w:color w:val="000000"/>
+                <w:sz w:val="18"/>
+                <w:szCs w:val="18"/>
+                <w:lang w:val="en-AU" w:eastAsia="en-AU"/>
+              </w:rPr>
+              <w:t>.</w:t>
+            </w:r>
+            <w:r>
+              <w:rPr>
+                <w:rFonts w:ascii="Arial" w:hAnsi="Arial" w:cs="Arial"/>
+                <w:color w:val="000000"/>
+                <w:sz w:val="18"/>
+                <w:szCs w:val="18"/>
+                <w:lang w:val="en-AU" w:eastAsia="en-AU"/>
+              </w:rPr>
+              <w:t>lender_charge</w:t>
+            </w:r>
+            <w:proofErr w:type="spellEnd"/>
+            <w:r>
+              <w:rPr>
+                <w:rFonts w:ascii="Arial" w:hAnsi="Arial" w:cs="Arial"/>
+                <w:color w:val="000000"/>
+                <w:sz w:val="18"/>
+                <w:szCs w:val="18"/>
+                <w:lang w:val="en-AU" w:eastAsia="en-AU"/>
+              </w:rPr>
+              <w:t xml:space="preserve"> }}</w:t>
+            </w:r>
           </w:p>
         </w:tc>
         <w:tc>
@@ -5695,6 +6203,7 @@
             <w:tcW w:w="1236" w:type="pct"/>
             <w:shd w:val="clear" w:color="auto" w:fill="F2F2F2" w:themeFill="background1" w:themeFillShade="F2"/>
             <w:vAlign w:val="center"/>
+            <w:hideMark/>
           </w:tcPr>
           <w:p>
             <w:pPr>
@@ -5707,6 +6216,118 @@
                 <w:lang w:val="en-AU" w:eastAsia="en-AU"/>
               </w:rPr>
             </w:pPr>
+            <w:r>
+              <w:rPr>
+                <w:rFonts w:ascii="Arial" w:hAnsi="Arial" w:cs="Arial"/>
+                <w:color w:val="000000" w:themeColor="text1"/>
+                <w:sz w:val="18"/>
+                <w:szCs w:val="18"/>
+                <w:lang w:val="en-AU" w:eastAsia="en-AU"/>
+              </w:rPr>
+              <w:t>$</w:t>
+            </w:r>
+            <w:proofErr w:type="gramStart"/>
+            <w:r>
+              <w:rPr>
+                <w:rFonts w:ascii="Arial" w:hAnsi="Arial" w:cs="Arial"/>
+                <w:color w:val="000000" w:themeColor="text1"/>
+                <w:sz w:val="18"/>
+                <w:szCs w:val="18"/>
+                <w:lang w:val="en-AU" w:eastAsia="en-AU"/>
+              </w:rPr>
+              <w:t>{{ "</w:t>
+            </w:r>
+            <w:proofErr w:type="gramEnd"/>
+            <w:r>
+              <w:rPr>
+                <w:rFonts w:ascii="Arial" w:hAnsi="Arial" w:cs="Arial"/>
+                <w:color w:val="000000" w:themeColor="text1"/>
+                <w:sz w:val="18"/>
+                <w:szCs w:val="18"/>
+                <w:lang w:val="en-AU" w:eastAsia="en-AU"/>
+              </w:rPr>
+              <w:t>{:.2f}</w:t>
+            </w:r>
+            <w:proofErr w:type="gramStart"/>
+            <w:r>
+              <w:rPr>
+                <w:rFonts w:ascii="Arial" w:hAnsi="Arial" w:cs="Arial"/>
+                <w:color w:val="000000" w:themeColor="text1"/>
+                <w:sz w:val="18"/>
+                <w:szCs w:val="18"/>
+                <w:lang w:val="en-AU" w:eastAsia="en-AU"/>
+              </w:rPr>
+              <w:t>".format</w:t>
+            </w:r>
+            <w:proofErr w:type="gramEnd"/>
+            <w:r>
+              <w:rPr>
+                <w:rFonts w:ascii="Arial" w:hAnsi="Arial" w:cs="Arial"/>
+                <w:color w:val="000000" w:themeColor="text1"/>
+                <w:sz w:val="18"/>
+                <w:szCs w:val="18"/>
+                <w:lang w:val="en-AU" w:eastAsia="en-AU"/>
+              </w:rPr>
+              <w:t>(</w:t>
+            </w:r>
+            <w:proofErr w:type="spellStart"/>
+            <w:proofErr w:type="gramStart"/>
+            <w:r>
+              <w:rPr>
+                <w:rFonts w:ascii="Arial" w:hAnsi="Arial" w:cs="Arial"/>
+                <w:color w:val="000000" w:themeColor="text1"/>
+                <w:sz w:val="18"/>
+                <w:szCs w:val="18"/>
+                <w:lang w:val="en-AU" w:eastAsia="en-AU"/>
+              </w:rPr>
+              <w:t>charge.charge</w:t>
+            </w:r>
+            <w:proofErr w:type="gramEnd"/>
+            <w:r>
+              <w:rPr>
+                <w:rFonts w:ascii="Arial" w:hAnsi="Arial" w:cs="Arial"/>
+                <w:color w:val="000000" w:themeColor="text1"/>
+                <w:sz w:val="18"/>
+                <w:szCs w:val="18"/>
+                <w:lang w:val="en-AU" w:eastAsia="en-AU"/>
+              </w:rPr>
+              <w:t>_amount</w:t>
+            </w:r>
+            <w:proofErr w:type="spellEnd"/>
+            <w:proofErr w:type="gramStart"/>
+            <w:r>
+              <w:rPr>
+                <w:rFonts w:ascii="Arial" w:hAnsi="Arial" w:cs="Arial"/>
+                <w:color w:val="000000" w:themeColor="text1"/>
+                <w:sz w:val="18"/>
+                <w:szCs w:val="18"/>
+                <w:lang w:val="en-AU" w:eastAsia="en-AU"/>
+              </w:rPr>
+              <w:t>) }</w:t>
+            </w:r>
+            <w:proofErr w:type="gramEnd"/>
+            <w:r>
+              <w:rPr>
+                <w:rFonts w:ascii="Arial" w:hAnsi="Arial" w:cs="Arial"/>
+                <w:color w:val="000000" w:themeColor="text1"/>
+                <w:sz w:val="18"/>
+                <w:szCs w:val="18"/>
+                <w:lang w:val="en-AU" w:eastAsia="en-AU"/>
+              </w:rPr>
+              <w:t>}</w:t>
+            </w:r>
+          </w:p>
+          <w:p>
+            <w:pPr>
+              <w:jc w:val="right"/>
+              <w:rPr>
+                <w:rFonts w:ascii="Arial" w:hAnsi="Arial" w:cs="Arial"/>
+                <w:color w:val="000000"/>
+                <w:sz w:val="18"/>
+                <w:szCs w:val="18"/>
+                <w:lang w:val="en-AU" w:eastAsia="en-AU"/>
+              </w:rPr>
+            </w:pPr>
           </w:p>
         </w:tc>
         <w:tc>
@@ -5714,6 +6335,7 @@
             <w:tcW w:w="1434" w:type="pct"/>
             <w:shd w:val="clear" w:color="auto" w:fill="F2F2F2" w:themeFill="background1" w:themeFillShade="F2"/>
             <w:vAlign w:val="center"/>
+            <w:hideMark/>
           </w:tcPr>
           <w:p>
             <w:pPr>
@@ -5725,6 +6347,16 @@
                 <w:lang w:val="en-AU" w:eastAsia="en-AU"/>
               </w:rPr>
             </w:pPr>
+            <w:r>
+              <w:rPr>
+                <w:rFonts w:ascii="Arial" w:hAnsi="Arial" w:cs="Arial"/>
+                <w:color w:val="000000"/>
+                <w:sz w:val="18"/>
+                <w:szCs w:val="18"/>
+                <w:lang w:val="en-AU" w:eastAsia="en-AU"/>
+              </w:rPr>
+              <w:t> </w:t>
+            </w:r>
           </w:p>
         </w:tc>
       </w:tr>
@@ -5737,7 +6369,6 @@
             <w:tcW w:w="807" w:type="pct"/>
             <w:shd w:val="clear" w:color="auto" w:fill="F2F2F2" w:themeFill="background1" w:themeFillShade="F2"/>
             <w:vAlign w:val="center"/>
-            <w:hideMark/>
           </w:tcPr>
           <w:p>
             <w:pPr>
@@ -5749,7 +6380,16 @@
                 <w:lang w:val="en-AU" w:eastAsia="en-AU"/>
               </w:rPr>
             </w:pPr>
-            <w:r>
+          </w:p>
+        </w:tc>
+        <w:tc>
+          <w:tcPr>
+            <w:tcW w:w="1523" w:type="pct"/>
+            <w:shd w:val="clear" w:color="auto" w:fill="F2F2F2" w:themeFill="background1" w:themeFillShade="F2"/>
+            <w:vAlign w:val="center"/>
+          </w:tcPr>
+          <w:p>
+            <w:pPr>
               <w:rPr>
                 <w:rFonts w:ascii="Arial" w:hAnsi="Arial" w:cs="Arial"/>
                 <w:color w:val="000000"/>
@@ -5757,19 +6397,8 @@
                 <w:szCs w:val="18"/>
                 <w:lang w:val="en-AU" w:eastAsia="en-AU"/>
               </w:rPr>
-              <w:t> </w:t>
-            </w:r>
-          </w:p>
-        </w:tc>
-        <w:tc>
-          <w:tcPr>
-            <w:tcW w:w="1523" w:type="pct"/>
-            <w:shd w:val="clear" w:color="auto" w:fill="F2F2F2" w:themeFill="background1" w:themeFillShade="F2"/>
-            <w:vAlign w:val="center"/>
-            <w:hideMark/>
-          </w:tcPr>
-          <w:p>
-            <w:pPr>
+            </w:pPr>
+            <w:r>
               <w:rPr>
                 <w:rFonts w:ascii="Arial" w:hAnsi="Arial" w:cs="Arial"/>
                 <w:color w:val="000000"/>
@@ -5777,7 +6406,8 @@
                 <w:szCs w:val="18"/>
                 <w:lang w:val="en-AU" w:eastAsia="en-AU"/>
               </w:rPr>
-            </w:pPr>
+              <w:t>{</w:t>
+            </w:r>
             <w:r>
               <w:rPr>
                 <w:rFonts w:ascii="Arial" w:hAnsi="Arial" w:cs="Arial"/>
@@ -5786,8 +6416,9 @@
                 <w:szCs w:val="18"/>
                 <w:lang w:val="en-AU" w:eastAsia="en-AU"/>
               </w:rPr>
-              <w:t xml:space="preserve">{{ </w:t>
-            </w:r>
+              <w:t xml:space="preserve">%tr </w:t>
+            </w:r>
+            <w:proofErr w:type="spellStart"/>
             <w:r>
               <w:rPr>
                 <w:rFonts w:ascii="Arial" w:hAnsi="Arial" w:cs="Arial"/>
@@ -5796,8 +6427,9 @@
                 <w:szCs w:val="18"/>
                 <w:lang w:val="en-AU" w:eastAsia="en-AU"/>
               </w:rPr>
-              <w:t>charge.</w:t>
-            </w:r>
+              <w:t>endfor</w:t>
+            </w:r>
+            <w:proofErr w:type="spellEnd"/>
             <w:r>
               <w:rPr>
                 <w:rFonts w:ascii="Arial" w:hAnsi="Arial" w:cs="Arial"/>
@@ -5806,7 +6438,7 @@
                 <w:szCs w:val="18"/>
                 <w:lang w:val="en-AU" w:eastAsia="en-AU"/>
               </w:rPr>
-              <w:t>lender_charge</w:t>
+              <w:t xml:space="preserve"> %</w:t>
             </w:r>
             <w:r>
               <w:rPr>
@@ -5816,7 +6448,7 @@
                 <w:szCs w:val="18"/>
                 <w:lang w:val="en-AU" w:eastAsia="en-AU"/>
               </w:rPr>
-              <w:t xml:space="preserve"> }}</w:t>
+              <w:t>}</w:t>
             </w:r>
           </w:p>
         </w:tc>
@@ -5825,53 +6457,27 @@
             <w:tcW w:w="1236" w:type="pct"/>
             <w:shd w:val="clear" w:color="auto" w:fill="F2F2F2" w:themeFill="background1" w:themeFillShade="F2"/>
             <w:vAlign w:val="center"/>
-            <w:hideMark/>
-          </w:tcPr>
-          <w:p>
-            <w:pPr>
-              <w:jc w:val="right"/>
-              <w:rPr>
-                <w:rFonts w:ascii="Arial" w:hAnsi="Arial" w:cs="Arial"/>
-                <w:color w:val="000000" w:themeColor="text1"/>
-                <w:sz w:val="18"/>
-                <w:szCs w:val="18"/>
-                <w:lang w:val="en-AU" w:eastAsia="en-AU"/>
-              </w:rPr>
-            </w:pPr>
-            <w:r>
-              <w:rPr>
-                <w:rFonts w:ascii="Arial" w:hAnsi="Arial" w:cs="Arial"/>
-                <w:color w:val="000000" w:themeColor="text1"/>
-                <w:sz w:val="18"/>
-                <w:szCs w:val="18"/>
-                <w:lang w:val="en-AU" w:eastAsia="en-AU"/>
-              </w:rPr>
-              <w:t>${{ "{:.2f}".format(</w:t>
-            </w:r>
-            <w:r>
-              <w:rPr>
-                <w:rFonts w:ascii="Arial" w:hAnsi="Arial" w:cs="Arial"/>
-                <w:color w:val="000000" w:themeColor="text1"/>
-                <w:sz w:val="18"/>
-                <w:szCs w:val="18"/>
-                <w:lang w:val="en-AU" w:eastAsia="en-AU"/>
-              </w:rPr>
-              <w:t>charge.charge_amount</w:t>
-            </w:r>
-            <w:r>
-              <w:rPr>
-                <w:rFonts w:ascii="Arial" w:hAnsi="Arial" w:cs="Arial"/>
-                <w:color w:val="000000" w:themeColor="text1"/>
-                <w:sz w:val="18"/>
-                <w:szCs w:val="18"/>
-                <w:lang w:val="en-AU" w:eastAsia="en-AU"/>
-              </w:rPr>
-              <w:t>) }}</w:t>
-            </w:r>
-          </w:p>
-          <w:p>
-            <w:pPr>
-              <w:jc w:val="right"/>
+          </w:tcPr>
+          <w:p>
+            <w:pPr>
+              <w:rPr>
+                <w:rFonts w:ascii="Arial" w:hAnsi="Arial" w:cs="Arial"/>
+                <w:color w:val="000000" w:themeColor="text1"/>
+                <w:sz w:val="18"/>
+                <w:szCs w:val="18"/>
+                <w:lang w:val="en-AU" w:eastAsia="en-AU"/>
+              </w:rPr>
+            </w:pPr>
+          </w:p>
+        </w:tc>
+        <w:tc>
+          <w:tcPr>
+            <w:tcW w:w="1434" w:type="pct"/>
+            <w:shd w:val="clear" w:color="auto" w:fill="F2F2F2" w:themeFill="background1" w:themeFillShade="F2"/>
+            <w:vAlign w:val="center"/>
+          </w:tcPr>
+          <w:p>
+            <w:pPr>
               <w:rPr>
                 <w:rFonts w:ascii="Arial" w:hAnsi="Arial" w:cs="Arial"/>
                 <w:color w:val="000000"/>
@@ -5880,35 +6486,6 @@
                 <w:lang w:val="en-AU" w:eastAsia="en-AU"/>
               </w:rPr>
             </w:pPr>
-          </w:p>
-        </w:tc>
-        <w:tc>
-          <w:tcPr>
-            <w:tcW w:w="1434" w:type="pct"/>
-            <w:shd w:val="clear" w:color="auto" w:fill="F2F2F2" w:themeFill="background1" w:themeFillShade="F2"/>
-            <w:vAlign w:val="center"/>
-            <w:hideMark/>
-          </w:tcPr>
-          <w:p>
-            <w:pPr>
-              <w:rPr>
-                <w:rFonts w:ascii="Arial" w:hAnsi="Arial" w:cs="Arial"/>
-                <w:color w:val="000000"/>
-                <w:sz w:val="18"/>
-                <w:szCs w:val="18"/>
-                <w:lang w:val="en-AU" w:eastAsia="en-AU"/>
-              </w:rPr>
-            </w:pPr>
-            <w:r>
-              <w:rPr>
-                <w:rFonts w:ascii="Arial" w:hAnsi="Arial" w:cs="Arial"/>
-                <w:color w:val="000000"/>
-                <w:sz w:val="18"/>
-                <w:szCs w:val="18"/>
-                <w:lang w:val="en-AU" w:eastAsia="en-AU"/>
-              </w:rPr>
-              <w:t> </w:t>
-            </w:r>
           </w:p>
         </w:tc>
       </w:tr>
@@ -5958,8 +6535,9 @@
                 <w:szCs w:val="18"/>
                 <w:lang w:val="en-AU" w:eastAsia="en-AU"/>
               </w:rPr>
-              <w:t>{</w:t>
-            </w:r>
+              <w:t xml:space="preserve">{%tr for </w:t>
+            </w:r>
+            <w:proofErr w:type="spellStart"/>
             <w:r>
               <w:rPr>
                 <w:rFonts w:ascii="Arial" w:hAnsi="Arial" w:cs="Arial"/>
@@ -5968,8 +6546,9 @@
                 <w:szCs w:val="18"/>
                 <w:lang w:val="en-AU" w:eastAsia="en-AU"/>
               </w:rPr>
-              <w:t>%tr endfor %</w:t>
-            </w:r>
+              <w:t>faocharge</w:t>
+            </w:r>
+            <w:proofErr w:type="spellEnd"/>
             <w:r>
               <w:rPr>
                 <w:rFonts w:ascii="Arial" w:hAnsi="Arial" w:cs="Arial"/>
@@ -5978,7 +6557,29 @@
                 <w:szCs w:val="18"/>
                 <w:lang w:val="en-AU" w:eastAsia="en-AU"/>
               </w:rPr>
-              <w:t>}</w:t>
+              <w:t xml:space="preserve"> in </w:t>
+            </w:r>
+            <w:proofErr w:type="spellStart"/>
+            <w:r>
+              <w:rPr>
+                <w:rFonts w:ascii="Arial" w:hAnsi="Arial" w:cs="Arial"/>
+                <w:color w:val="000000"/>
+                <w:sz w:val="18"/>
+                <w:szCs w:val="18"/>
+                <w:lang w:val="en-AU" w:eastAsia="en-AU"/>
+              </w:rPr>
+              <w:t>faocharges</w:t>
+            </w:r>
+            <w:proofErr w:type="spellEnd"/>
+            <w:r>
+              <w:rPr>
+                <w:rFonts w:ascii="Arial" w:hAnsi="Arial" w:cs="Arial"/>
+                <w:color w:val="000000"/>
+                <w:sz w:val="18"/>
+                <w:szCs w:val="18"/>
+                <w:lang w:val="en-AU" w:eastAsia="en-AU"/>
+              </w:rPr>
+              <w:t xml:space="preserve"> %}</w:t>
             </w:r>
           </w:p>
         </w:tc>
@@ -6057,6 +6658,7 @@
                 <w:lang w:val="en-AU" w:eastAsia="en-AU"/>
               </w:rPr>
             </w:pPr>
+            <w:proofErr w:type="gramStart"/>
             <w:r>
               <w:rPr>
                 <w:rFonts w:ascii="Arial" w:hAnsi="Arial" w:cs="Arial"/>
@@ -6065,7 +6667,40 @@
                 <w:szCs w:val="18"/>
                 <w:lang w:val="en-AU" w:eastAsia="en-AU"/>
               </w:rPr>
-              <w:t>{%tr for faocharge in faocharges %}</w:t>
+              <w:t xml:space="preserve">{{ </w:t>
+            </w:r>
+            <w:proofErr w:type="spellStart"/>
+            <w:r>
+              <w:rPr>
+                <w:rFonts w:ascii="Arial" w:hAnsi="Arial" w:cs="Arial"/>
+                <w:color w:val="000000"/>
+                <w:sz w:val="18"/>
+                <w:szCs w:val="18"/>
+                <w:lang w:val="en-AU" w:eastAsia="en-AU"/>
+              </w:rPr>
+              <w:t>faocharge.fao</w:t>
+            </w:r>
+            <w:proofErr w:type="gramEnd"/>
+            <w:r>
+              <w:rPr>
+                <w:rFonts w:ascii="Arial" w:hAnsi="Arial" w:cs="Arial"/>
+                <w:color w:val="000000"/>
+                <w:sz w:val="18"/>
+                <w:szCs w:val="18"/>
+                <w:lang w:val="en-AU" w:eastAsia="en-AU"/>
+              </w:rPr>
+              <w:t>_charge</w:t>
+            </w:r>
+            <w:proofErr w:type="spellEnd"/>
+            <w:r>
+              <w:rPr>
+                <w:rFonts w:ascii="Arial" w:hAnsi="Arial" w:cs="Arial"/>
+                <w:color w:val="000000"/>
+                <w:sz w:val="18"/>
+                <w:szCs w:val="18"/>
+                <w:lang w:val="en-AU" w:eastAsia="en-AU"/>
+              </w:rPr>
+              <w:t xml:space="preserve"> }}</w:t>
             </w:r>
           </w:p>
         </w:tc>
@@ -6077,14 +6712,91 @@
           </w:tcPr>
           <w:p>
             <w:pPr>
-              <w:rPr>
-                <w:rFonts w:ascii="Arial" w:hAnsi="Arial" w:cs="Arial"/>
-                <w:color w:val="000000" w:themeColor="text1"/>
-                <w:sz w:val="18"/>
-                <w:szCs w:val="18"/>
-                <w:lang w:val="en-AU" w:eastAsia="en-AU"/>
-              </w:rPr>
-            </w:pPr>
+              <w:jc w:val="right"/>
+              <w:rPr>
+                <w:rFonts w:ascii="Arial" w:hAnsi="Arial" w:cs="Arial"/>
+                <w:color w:val="000000" w:themeColor="text1"/>
+                <w:sz w:val="18"/>
+                <w:szCs w:val="18"/>
+                <w:lang w:val="en-AU" w:eastAsia="en-AU"/>
+              </w:rPr>
+            </w:pPr>
+            <w:r>
+              <w:rPr>
+                <w:rFonts w:ascii="Arial" w:hAnsi="Arial" w:cs="Arial"/>
+                <w:color w:val="000000" w:themeColor="text1"/>
+                <w:sz w:val="18"/>
+                <w:szCs w:val="18"/>
+                <w:lang w:val="en-AU" w:eastAsia="en-AU"/>
+              </w:rPr>
+              <w:t>$</w:t>
+            </w:r>
+            <w:proofErr w:type="gramStart"/>
+            <w:r>
+              <w:rPr>
+                <w:rFonts w:ascii="Arial" w:hAnsi="Arial" w:cs="Arial"/>
+                <w:color w:val="000000" w:themeColor="text1"/>
+                <w:sz w:val="18"/>
+                <w:szCs w:val="18"/>
+                <w:lang w:val="en-AU" w:eastAsia="en-AU"/>
+              </w:rPr>
+              <w:t>{{ "</w:t>
+            </w:r>
+            <w:proofErr w:type="gramEnd"/>
+            <w:r>
+              <w:rPr>
+                <w:rFonts w:ascii="Arial" w:hAnsi="Arial" w:cs="Arial"/>
+                <w:color w:val="000000" w:themeColor="text1"/>
+                <w:sz w:val="18"/>
+                <w:szCs w:val="18"/>
+                <w:lang w:val="en-AU" w:eastAsia="en-AU"/>
+              </w:rPr>
+              <w:t>{:.2f}</w:t>
+            </w:r>
+            <w:proofErr w:type="gramStart"/>
+            <w:r>
+              <w:rPr>
+                <w:rFonts w:ascii="Arial" w:hAnsi="Arial" w:cs="Arial"/>
+                <w:color w:val="000000" w:themeColor="text1"/>
+                <w:sz w:val="18"/>
+                <w:szCs w:val="18"/>
+                <w:lang w:val="en-AU" w:eastAsia="en-AU"/>
+              </w:rPr>
+              <w:t>".format</w:t>
+            </w:r>
+            <w:proofErr w:type="gramEnd"/>
+            <w:r>
+              <w:rPr>
+                <w:rFonts w:ascii="Arial" w:hAnsi="Arial" w:cs="Arial"/>
+                <w:color w:val="000000" w:themeColor="text1"/>
+                <w:sz w:val="18"/>
+                <w:szCs w:val="18"/>
+                <w:lang w:val="en-AU" w:eastAsia="en-AU"/>
+              </w:rPr>
+              <w:t>(</w:t>
+            </w:r>
+            <w:proofErr w:type="spellStart"/>
+            <w:r>
+              <w:rPr>
+                <w:rFonts w:ascii="Arial" w:hAnsi="Arial" w:cs="Arial"/>
+                <w:color w:val="000000" w:themeColor="text1"/>
+                <w:sz w:val="18"/>
+                <w:szCs w:val="18"/>
+                <w:lang w:val="en-AU" w:eastAsia="en-AU"/>
+              </w:rPr>
+              <w:t>faocharge.fao_amount</w:t>
+            </w:r>
+            <w:proofErr w:type="spellEnd"/>
+            <w:r>
+              <w:rPr>
+                <w:rFonts w:ascii="Arial" w:hAnsi="Arial" w:cs="Arial"/>
+                <w:color w:val="000000" w:themeColor="text1"/>
+                <w:sz w:val="18"/>
+                <w:szCs w:val="18"/>
+                <w:lang w:val="en-AU" w:eastAsia="en-AU"/>
+              </w:rPr>
+              <w:t>) }}</w:t>
+            </w:r>
           </w:p>
         </w:tc>
         <w:tc>
@@ -6152,7 +6864,29 @@
                 <w:szCs w:val="18"/>
                 <w:lang w:val="en-AU" w:eastAsia="en-AU"/>
               </w:rPr>
-              <w:t>{{ faocharge.fao_charge }}</w:t>
+              <w:t xml:space="preserve">{%tr </w:t>
+            </w:r>
+            <w:proofErr w:type="spellStart"/>
+            <w:r>
+              <w:rPr>
+                <w:rFonts w:ascii="Arial" w:hAnsi="Arial" w:cs="Arial"/>
+                <w:color w:val="000000"/>
+                <w:sz w:val="18"/>
+                <w:szCs w:val="18"/>
+                <w:lang w:val="en-AU" w:eastAsia="en-AU"/>
+              </w:rPr>
+              <w:t>endfor</w:t>
+            </w:r>
+            <w:proofErr w:type="spellEnd"/>
+            <w:r>
+              <w:rPr>
+                <w:rFonts w:ascii="Arial" w:hAnsi="Arial" w:cs="Arial"/>
+                <w:color w:val="000000"/>
+                <w:sz w:val="18"/>
+                <w:szCs w:val="18"/>
+                <w:lang w:val="en-AU" w:eastAsia="en-AU"/>
+              </w:rPr>
+              <w:t xml:space="preserve"> %}</w:t>
             </w:r>
           </w:p>
         </w:tc>
@@ -6164,45 +6898,14 @@
           </w:tcPr>
           <w:p>
             <w:pPr>
-              <w:jc w:val="right"/>
-              <w:rPr>
-                <w:rFonts w:ascii="Arial" w:hAnsi="Arial" w:cs="Arial"/>
-                <w:color w:val="000000" w:themeColor="text1"/>
-                <w:sz w:val="18"/>
-                <w:szCs w:val="18"/>
-                <w:lang w:val="en-AU" w:eastAsia="en-AU"/>
-              </w:rPr>
-            </w:pPr>
-            <w:r>
-              <w:rPr>
-                <w:rFonts w:ascii="Arial" w:hAnsi="Arial" w:cs="Arial"/>
-                <w:color w:val="000000" w:themeColor="text1"/>
-                <w:sz w:val="18"/>
-                <w:szCs w:val="18"/>
-                <w:lang w:val="en-AU" w:eastAsia="en-AU"/>
-              </w:rPr>
-              <w:t>${{ "{:.2f}".format(</w:t>
-            </w:r>
-            <w:r>
-              <w:rPr>
-                <w:rFonts w:ascii="Arial" w:hAnsi="Arial" w:cs="Arial"/>
-                <w:color w:val="000000" w:themeColor="text1"/>
-                <w:sz w:val="18"/>
-                <w:szCs w:val="18"/>
-                <w:lang w:val="en-AU" w:eastAsia="en-AU"/>
-              </w:rPr>
-              <w:t>faocharge.fao_amount</w:t>
-            </w:r>
-            <w:r>
-              <w:rPr>
-                <w:rFonts w:ascii="Arial" w:hAnsi="Arial" w:cs="Arial"/>
-                <w:color w:val="000000" w:themeColor="text1"/>
-                <w:sz w:val="18"/>
-                <w:szCs w:val="18"/>
-                <w:lang w:val="en-AU" w:eastAsia="en-AU"/>
-              </w:rPr>
-              <w:t>) }}</w:t>
-            </w:r>
+              <w:rPr>
+                <w:rFonts w:ascii="Arial" w:hAnsi="Arial" w:cs="Arial"/>
+                <w:color w:val="000000" w:themeColor="text1"/>
+                <w:sz w:val="18"/>
+                <w:szCs w:val="18"/>
+                <w:lang w:val="en-AU" w:eastAsia="en-AU"/>
+              </w:rPr>
+            </w:pPr>
           </w:p>
         </w:tc>
         <w:tc>
@@ -6262,93 +6965,6 @@
                 <w:lang w:val="en-AU" w:eastAsia="en-AU"/>
               </w:rPr>
             </w:pPr>
-            <w:r>
-              <w:rPr>
-                <w:rFonts w:ascii="Arial" w:hAnsi="Arial" w:cs="Arial"/>
-                <w:color w:val="000000"/>
-                <w:sz w:val="18"/>
-                <w:szCs w:val="18"/>
-                <w:lang w:val="en-AU" w:eastAsia="en-AU"/>
-              </w:rPr>
-              <w:t>{%tr endfor %}</w:t>
-            </w:r>
-          </w:p>
-        </w:tc>
-        <w:tc>
-          <w:tcPr>
-            <w:tcW w:w="1236" w:type="pct"/>
-            <w:shd w:val="clear" w:color="auto" w:fill="F2F2F2" w:themeFill="background1" w:themeFillShade="F2"/>
-            <w:vAlign w:val="center"/>
-          </w:tcPr>
-          <w:p>
-            <w:pPr>
-              <w:rPr>
-                <w:rFonts w:ascii="Arial" w:hAnsi="Arial" w:cs="Arial"/>
-                <w:color w:val="000000" w:themeColor="text1"/>
-                <w:sz w:val="18"/>
-                <w:szCs w:val="18"/>
-                <w:lang w:val="en-AU" w:eastAsia="en-AU"/>
-              </w:rPr>
-            </w:pPr>
-          </w:p>
-        </w:tc>
-        <w:tc>
-          <w:tcPr>
-            <w:tcW w:w="1434" w:type="pct"/>
-            <w:shd w:val="clear" w:color="auto" w:fill="F2F2F2" w:themeFill="background1" w:themeFillShade="F2"/>
-            <w:vAlign w:val="center"/>
-          </w:tcPr>
-          <w:p>
-            <w:pPr>
-              <w:rPr>
-                <w:rFonts w:ascii="Arial" w:hAnsi="Arial" w:cs="Arial"/>
-                <w:color w:val="000000"/>
-                <w:sz w:val="18"/>
-                <w:szCs w:val="18"/>
-                <w:lang w:val="en-AU" w:eastAsia="en-AU"/>
-              </w:rPr>
-            </w:pPr>
-          </w:p>
-        </w:tc>
-      </w:tr>
-      <w:tr>
-        <w:trPr>
-          <w:trHeight w:val="77"/>
-        </w:trPr>
-        <w:tc>
-          <w:tcPr>
-            <w:tcW w:w="807" w:type="pct"/>
-            <w:shd w:val="clear" w:color="auto" w:fill="F2F2F2" w:themeFill="background1" w:themeFillShade="F2"/>
-            <w:vAlign w:val="center"/>
-          </w:tcPr>
-          <w:p>
-            <w:pPr>
-              <w:rPr>
-                <w:rFonts w:ascii="Arial" w:hAnsi="Arial" w:cs="Arial"/>
-                <w:color w:val="000000"/>
-                <w:sz w:val="18"/>
-                <w:szCs w:val="18"/>
-                <w:lang w:val="en-AU" w:eastAsia="en-AU"/>
-              </w:rPr>
-            </w:pPr>
-          </w:p>
-        </w:tc>
-        <w:tc>
-          <w:tcPr>
-            <w:tcW w:w="1523" w:type="pct"/>
-            <w:shd w:val="clear" w:color="auto" w:fill="F2F2F2" w:themeFill="background1" w:themeFillShade="F2"/>
-            <w:vAlign w:val="center"/>
-          </w:tcPr>
-          <w:p>
-            <w:pPr>
-              <w:rPr>
-                <w:rFonts w:ascii="Arial" w:hAnsi="Arial" w:cs="Arial"/>
-                <w:color w:val="000000"/>
-                <w:sz w:val="18"/>
-                <w:szCs w:val="18"/>
-                <w:lang w:val="en-AU" w:eastAsia="en-AU"/>
-              </w:rPr>
-            </w:pPr>
           </w:p>
         </w:tc>
         <w:tc>
@@ -6720,17 +7336,31 @@
               </w:rPr>
               <w:t xml:space="preserve"> </w:t>
             </w:r>
-            <w:r>
-              <w:rPr>
-                <w:rFonts w:ascii="Arial" w:hAnsi="Arial" w:cs="Arial"/>
-                <w:b/>
-                <w:bCs/>
-                <w:color w:val="000000" w:themeColor="text1"/>
-                <w:sz w:val="18"/>
-                <w:szCs w:val="18"/>
-                <w:lang w:val="en-AU" w:eastAsia="en-AU"/>
-              </w:rPr>
-              <w:t>property_state =</w:t>
+            <w:proofErr w:type="spellStart"/>
+            <w:r>
+              <w:rPr>
+                <w:rFonts w:ascii="Arial" w:hAnsi="Arial" w:cs="Arial"/>
+                <w:b/>
+                <w:bCs/>
+                <w:color w:val="000000" w:themeColor="text1"/>
+                <w:sz w:val="18"/>
+                <w:szCs w:val="18"/>
+                <w:lang w:val="en-AU" w:eastAsia="en-AU"/>
+              </w:rPr>
+              <w:t>property_state</w:t>
+            </w:r>
+            <w:proofErr w:type="spellEnd"/>
+            <w:r>
+              <w:rPr>
+                <w:rFonts w:ascii="Arial" w:hAnsi="Arial" w:cs="Arial"/>
+                <w:b/>
+                <w:bCs/>
+                <w:color w:val="000000" w:themeColor="text1"/>
+                <w:sz w:val="18"/>
+                <w:szCs w:val="18"/>
+                <w:lang w:val="en-AU" w:eastAsia="en-AU"/>
+              </w:rPr>
+              <w:t xml:space="preserve"> =</w:t>
             </w:r>
             <w:r>
               <w:rPr>
@@ -7455,7 +8085,33 @@
                 <w:szCs w:val="18"/>
                 <w:lang w:eastAsia="en-AU"/>
               </w:rPr>
-              <w:t xml:space="preserve">% set govcharges = </w:t>
+              <w:t xml:space="preserve">% set </w:t>
+            </w:r>
+            <w:proofErr w:type="spellStart"/>
+            <w:r>
+              <w:rPr>
+                <w:rFonts w:ascii="Arial" w:hAnsi="Arial" w:cs="Arial"/>
+                <w:b/>
+                <w:bCs/>
+                <w:color w:val="000000" w:themeColor="text1"/>
+                <w:sz w:val="18"/>
+                <w:szCs w:val="18"/>
+                <w:lang w:eastAsia="en-AU"/>
+              </w:rPr>
+              <w:t>govcharges</w:t>
+            </w:r>
+            <w:proofErr w:type="spellEnd"/>
+            <w:r>
+              <w:rPr>
+                <w:rFonts w:ascii="Arial" w:hAnsi="Arial" w:cs="Arial"/>
+                <w:b/>
+                <w:bCs/>
+                <w:color w:val="000000" w:themeColor="text1"/>
+                <w:sz w:val="18"/>
+                <w:szCs w:val="18"/>
+                <w:lang w:eastAsia="en-AU"/>
+              </w:rPr>
+              <w:t xml:space="preserve"> = </w:t>
             </w:r>
             <w:r>
               <w:rPr>
@@ -7709,6 +8365,7 @@
               </w:rPr>
               <w:t xml:space="preserve">%tr if </w:t>
             </w:r>
+            <w:proofErr w:type="spellStart"/>
             <w:r>
               <w:rPr>
                 <w:rFonts w:ascii="Arial" w:hAnsi="Arial" w:cs="Arial"/>
@@ -7719,7 +8376,20 @@
                 <w:szCs w:val="18"/>
                 <w:lang w:eastAsia="en-AU"/>
               </w:rPr>
-              <w:t>property_state =</w:t>
+              <w:t>property_state</w:t>
+            </w:r>
+            <w:proofErr w:type="spellEnd"/>
+            <w:r>
+              <w:rPr>
+                <w:rFonts w:ascii="Arial" w:hAnsi="Arial" w:cs="Arial"/>
+                <w:b/>
+                <w:bCs/>
+                <w:color w:val="000000" w:themeColor="text1"/>
+                <w:sz w:val="18"/>
+                <w:szCs w:val="18"/>
+                <w:lang w:eastAsia="en-AU"/>
+              </w:rPr>
+              <w:t xml:space="preserve"> =</w:t>
             </w:r>
             <w:r>
               <w:rPr>
@@ -8308,7 +8978,33 @@
                 <w:szCs w:val="18"/>
                 <w:lang w:eastAsia="en-AU"/>
               </w:rPr>
-              <w:t>% set govcharges = 125.70 + 125.70 + 70.18 %}</w:t>
+              <w:t xml:space="preserve">% set </w:t>
+            </w:r>
+            <w:proofErr w:type="spellStart"/>
+            <w:r>
+              <w:rPr>
+                <w:rFonts w:ascii="Arial" w:hAnsi="Arial" w:cs="Arial"/>
+                <w:b/>
+                <w:bCs/>
+                <w:color w:val="000000" w:themeColor="text1"/>
+                <w:sz w:val="18"/>
+                <w:szCs w:val="18"/>
+                <w:lang w:eastAsia="en-AU"/>
+              </w:rPr>
+              <w:t>govcharges</w:t>
+            </w:r>
+            <w:proofErr w:type="spellEnd"/>
+            <w:r>
+              <w:rPr>
+                <w:rFonts w:ascii="Arial" w:hAnsi="Arial" w:cs="Arial"/>
+                <w:b/>
+                <w:bCs/>
+                <w:color w:val="000000" w:themeColor="text1"/>
+                <w:sz w:val="18"/>
+                <w:szCs w:val="18"/>
+                <w:lang w:eastAsia="en-AU"/>
+              </w:rPr>
+              <w:t xml:space="preserve"> = 125.70 + 125.70 + 70.18 %}</w:t>
             </w:r>
           </w:p>
         </w:tc>
@@ -8506,6 +9202,7 @@
               </w:rPr>
               <w:t xml:space="preserve">{%tr if </w:t>
             </w:r>
+            <w:proofErr w:type="spellStart"/>
             <w:r>
               <w:rPr>
                 <w:rFonts w:ascii="Arial" w:hAnsi="Arial" w:cs="Arial"/>
@@ -8516,7 +9213,20 @@
                 <w:szCs w:val="18"/>
                 <w:lang w:eastAsia="en-AU"/>
               </w:rPr>
-              <w:t>property_state =</w:t>
+              <w:t>property_state</w:t>
+            </w:r>
+            <w:proofErr w:type="spellEnd"/>
+            <w:r>
+              <w:rPr>
+                <w:rFonts w:ascii="Arial" w:hAnsi="Arial" w:cs="Arial"/>
+                <w:b/>
+                <w:bCs/>
+                <w:color w:val="000000" w:themeColor="text1"/>
+                <w:sz w:val="18"/>
+                <w:szCs w:val="18"/>
+                <w:lang w:eastAsia="en-AU"/>
+              </w:rPr>
+              <w:t xml:space="preserve"> =</w:t>
             </w:r>
             <w:r>
               <w:rPr>
@@ -9057,7 +9767,33 @@
                 <w:szCs w:val="18"/>
                 <w:lang w:eastAsia="en-AU"/>
               </w:rPr>
-              <w:t>% set govcharges = 238.14 + 238.14 + 70.18 %}</w:t>
+              <w:t xml:space="preserve">% set </w:t>
+            </w:r>
+            <w:proofErr w:type="spellStart"/>
+            <w:r>
+              <w:rPr>
+                <w:rFonts w:ascii="Arial" w:hAnsi="Arial" w:cs="Arial"/>
+                <w:b/>
+                <w:bCs/>
+                <w:color w:val="000000" w:themeColor="text1"/>
+                <w:sz w:val="18"/>
+                <w:szCs w:val="18"/>
+                <w:lang w:eastAsia="en-AU"/>
+              </w:rPr>
+              <w:t>govcharges</w:t>
+            </w:r>
+            <w:proofErr w:type="spellEnd"/>
+            <w:r>
+              <w:rPr>
+                <w:rFonts w:ascii="Arial" w:hAnsi="Arial" w:cs="Arial"/>
+                <w:b/>
+                <w:bCs/>
+                <w:color w:val="000000" w:themeColor="text1"/>
+                <w:sz w:val="18"/>
+                <w:szCs w:val="18"/>
+                <w:lang w:eastAsia="en-AU"/>
+              </w:rPr>
+              <w:t xml:space="preserve"> = 238.14 + 238.14 + 70.18 %}</w:t>
             </w:r>
           </w:p>
         </w:tc>
@@ -9255,6 +9991,7 @@
               </w:rPr>
               <w:t xml:space="preserve">{%tr if </w:t>
             </w:r>
+            <w:proofErr w:type="spellStart"/>
             <w:r>
               <w:rPr>
                 <w:rFonts w:ascii="Arial" w:hAnsi="Arial" w:cs="Arial"/>
@@ -9265,7 +10002,20 @@
                 <w:szCs w:val="18"/>
                 <w:lang w:eastAsia="en-AU"/>
               </w:rPr>
-              <w:t>property_state =</w:t>
+              <w:t>property_state</w:t>
+            </w:r>
+            <w:proofErr w:type="spellEnd"/>
+            <w:r>
+              <w:rPr>
+                <w:rFonts w:ascii="Arial" w:hAnsi="Arial" w:cs="Arial"/>
+                <w:b/>
+                <w:bCs/>
+                <w:color w:val="000000" w:themeColor="text1"/>
+                <w:sz w:val="18"/>
+                <w:szCs w:val="18"/>
+                <w:lang w:eastAsia="en-AU"/>
+              </w:rPr>
+              <w:t xml:space="preserve"> =</w:t>
             </w:r>
             <w:r>
               <w:rPr>
@@ -9806,7 +10556,33 @@
                 <w:szCs w:val="18"/>
                 <w:lang w:eastAsia="en-AU"/>
               </w:rPr>
-              <w:t>{% set govcharges = 198.00 + 198.00 + 70.18 %}</w:t>
+              <w:t xml:space="preserve">{% set </w:t>
+            </w:r>
+            <w:proofErr w:type="spellStart"/>
+            <w:r>
+              <w:rPr>
+                <w:rFonts w:ascii="Arial" w:hAnsi="Arial" w:cs="Arial"/>
+                <w:b/>
+                <w:bCs/>
+                <w:color w:val="000000" w:themeColor="text1"/>
+                <w:sz w:val="18"/>
+                <w:szCs w:val="18"/>
+                <w:lang w:eastAsia="en-AU"/>
+              </w:rPr>
+              <w:t>govcharges</w:t>
+            </w:r>
+            <w:proofErr w:type="spellEnd"/>
+            <w:r>
+              <w:rPr>
+                <w:rFonts w:ascii="Arial" w:hAnsi="Arial" w:cs="Arial"/>
+                <w:b/>
+                <w:bCs/>
+                <w:color w:val="000000" w:themeColor="text1"/>
+                <w:sz w:val="18"/>
+                <w:szCs w:val="18"/>
+                <w:lang w:eastAsia="en-AU"/>
+              </w:rPr>
+              <w:t xml:space="preserve"> = 198.00 + 198.00 + 70.18 %}</w:t>
             </w:r>
           </w:p>
         </w:tc>
@@ -10004,6 +10780,7 @@
               </w:rPr>
               <w:t xml:space="preserve">{%tr if </w:t>
             </w:r>
+            <w:proofErr w:type="spellStart"/>
             <w:r>
               <w:rPr>
                 <w:rFonts w:ascii="Arial" w:hAnsi="Arial" w:cs="Arial"/>
@@ -10014,7 +10791,20 @@
                 <w:szCs w:val="18"/>
                 <w:lang w:eastAsia="en-AU"/>
               </w:rPr>
-              <w:t>property_state =</w:t>
+              <w:t>property_state</w:t>
+            </w:r>
+            <w:proofErr w:type="spellEnd"/>
+            <w:r>
+              <w:rPr>
+                <w:rFonts w:ascii="Arial" w:hAnsi="Arial" w:cs="Arial"/>
+                <w:b/>
+                <w:bCs/>
+                <w:color w:val="000000" w:themeColor="text1"/>
+                <w:sz w:val="18"/>
+                <w:szCs w:val="18"/>
+                <w:lang w:eastAsia="en-AU"/>
+              </w:rPr>
+              <w:t xml:space="preserve"> =</w:t>
             </w:r>
             <w:r>
               <w:rPr>
@@ -10567,7 +11357,33 @@
                 <w:szCs w:val="18"/>
                 <w:lang w:eastAsia="en-AU"/>
               </w:rPr>
-              <w:t>% set govcharges = 216.60 + 216.60 + 70.18 %}</w:t>
+              <w:t xml:space="preserve">% set </w:t>
+            </w:r>
+            <w:proofErr w:type="spellStart"/>
+            <w:r>
+              <w:rPr>
+                <w:rFonts w:ascii="Arial" w:hAnsi="Arial" w:cs="Arial"/>
+                <w:b/>
+                <w:bCs/>
+                <w:color w:val="000000" w:themeColor="text1"/>
+                <w:sz w:val="18"/>
+                <w:szCs w:val="18"/>
+                <w:lang w:eastAsia="en-AU"/>
+              </w:rPr>
+              <w:t>govcharges</w:t>
+            </w:r>
+            <w:proofErr w:type="spellEnd"/>
+            <w:r>
+              <w:rPr>
+                <w:rFonts w:ascii="Arial" w:hAnsi="Arial" w:cs="Arial"/>
+                <w:b/>
+                <w:bCs/>
+                <w:color w:val="000000" w:themeColor="text1"/>
+                <w:sz w:val="18"/>
+                <w:szCs w:val="18"/>
+                <w:lang w:eastAsia="en-AU"/>
+              </w:rPr>
+              <w:t xml:space="preserve"> = 216.60 + 216.60 + 70.18 %}</w:t>
             </w:r>
           </w:p>
         </w:tc>
@@ -10765,6 +11581,7 @@
               </w:rPr>
               <w:t xml:space="preserve">{%tr if </w:t>
             </w:r>
+            <w:proofErr w:type="spellStart"/>
             <w:r>
               <w:rPr>
                 <w:rFonts w:ascii="Arial" w:hAnsi="Arial" w:cs="Arial"/>
@@ -10775,7 +11592,20 @@
                 <w:szCs w:val="18"/>
                 <w:lang w:eastAsia="en-AU"/>
               </w:rPr>
-              <w:t>property_state =</w:t>
+              <w:t>property_state</w:t>
+            </w:r>
+            <w:proofErr w:type="spellEnd"/>
+            <w:r>
+              <w:rPr>
+                <w:rFonts w:ascii="Arial" w:hAnsi="Arial" w:cs="Arial"/>
+                <w:b/>
+                <w:bCs/>
+                <w:color w:val="000000" w:themeColor="text1"/>
+                <w:sz w:val="18"/>
+                <w:szCs w:val="18"/>
+                <w:lang w:eastAsia="en-AU"/>
+              </w:rPr>
+              <w:t xml:space="preserve"> =</w:t>
             </w:r>
             <w:r>
               <w:rPr>
@@ -11392,7 +12222,33 @@
                 <w:szCs w:val="18"/>
                 <w:lang w:eastAsia="en-AU"/>
               </w:rPr>
-              <w:t>% set govcharges = 178.00 + 178.00 + 479.00 + 70.18 %}</w:t>
+              <w:t xml:space="preserve">% set </w:t>
+            </w:r>
+            <w:proofErr w:type="spellStart"/>
+            <w:r>
+              <w:rPr>
+                <w:rFonts w:ascii="Arial" w:hAnsi="Arial" w:cs="Arial"/>
+                <w:b/>
+                <w:bCs/>
+                <w:color w:val="000000" w:themeColor="text1"/>
+                <w:sz w:val="18"/>
+                <w:szCs w:val="18"/>
+                <w:lang w:eastAsia="en-AU"/>
+              </w:rPr>
+              <w:t>govcharges</w:t>
+            </w:r>
+            <w:proofErr w:type="spellEnd"/>
+            <w:r>
+              <w:rPr>
+                <w:rFonts w:ascii="Arial" w:hAnsi="Arial" w:cs="Arial"/>
+                <w:b/>
+                <w:bCs/>
+                <w:color w:val="000000" w:themeColor="text1"/>
+                <w:sz w:val="18"/>
+                <w:szCs w:val="18"/>
+                <w:lang w:eastAsia="en-AU"/>
+              </w:rPr>
+              <w:t xml:space="preserve"> = 178.00 + 178.00 + 479.00 + 70.18 %}</w:t>
             </w:r>
           </w:p>
         </w:tc>
@@ -11590,6 +12446,7 @@
               </w:rPr>
               <w:t xml:space="preserve">{%tr if </w:t>
             </w:r>
+            <w:proofErr w:type="spellStart"/>
             <w:r>
               <w:rPr>
                 <w:rFonts w:ascii="Arial" w:hAnsi="Arial" w:cs="Arial"/>
@@ -11600,7 +12457,20 @@
                 <w:szCs w:val="18"/>
                 <w:lang w:eastAsia="en-AU"/>
               </w:rPr>
-              <w:t>property_state =</w:t>
+              <w:t>property_state</w:t>
+            </w:r>
+            <w:proofErr w:type="spellEnd"/>
+            <w:r>
+              <w:rPr>
+                <w:rFonts w:ascii="Arial" w:hAnsi="Arial" w:cs="Arial"/>
+                <w:b/>
+                <w:bCs/>
+                <w:color w:val="000000" w:themeColor="text1"/>
+                <w:sz w:val="18"/>
+                <w:szCs w:val="18"/>
+                <w:lang w:eastAsia="en-AU"/>
+              </w:rPr>
+              <w:t xml:space="preserve"> =</w:t>
             </w:r>
             <w:r>
               <w:rPr>
@@ -12165,7 +13035,33 @@
                 <w:szCs w:val="18"/>
                 <w:lang w:eastAsia="en-AU"/>
               </w:rPr>
-              <w:t>{% set govcharges = 202.46 + 163.30 + 250.21 + 70.18 %}</w:t>
+              <w:t xml:space="preserve">{% set </w:t>
+            </w:r>
+            <w:proofErr w:type="spellStart"/>
+            <w:r>
+              <w:rPr>
+                <w:rFonts w:ascii="Arial" w:hAnsi="Arial" w:cs="Arial"/>
+                <w:b/>
+                <w:bCs/>
+                <w:color w:val="000000" w:themeColor="text1"/>
+                <w:sz w:val="18"/>
+                <w:szCs w:val="18"/>
+                <w:lang w:eastAsia="en-AU"/>
+              </w:rPr>
+              <w:t>govcharges</w:t>
+            </w:r>
+            <w:proofErr w:type="spellEnd"/>
+            <w:r>
+              <w:rPr>
+                <w:rFonts w:ascii="Arial" w:hAnsi="Arial" w:cs="Arial"/>
+                <w:b/>
+                <w:bCs/>
+                <w:color w:val="000000" w:themeColor="text1"/>
+                <w:sz w:val="18"/>
+                <w:szCs w:val="18"/>
+                <w:lang w:eastAsia="en-AU"/>
+              </w:rPr>
+              <w:t xml:space="preserve"> = 202.46 + 163.30 + 250.21 + 70.18 %}</w:t>
             </w:r>
           </w:p>
         </w:tc>
@@ -12363,6 +13259,7 @@
               </w:rPr>
               <w:t xml:space="preserve">{%tr if </w:t>
             </w:r>
+            <w:proofErr w:type="spellStart"/>
             <w:r>
               <w:rPr>
                 <w:rFonts w:ascii="Arial" w:hAnsi="Arial" w:cs="Arial"/>
@@ -12373,7 +13270,20 @@
                 <w:szCs w:val="18"/>
                 <w:lang w:eastAsia="en-AU"/>
               </w:rPr>
-              <w:t>property_state =</w:t>
+              <w:t>property_state</w:t>
+            </w:r>
+            <w:proofErr w:type="spellEnd"/>
+            <w:r>
+              <w:rPr>
+                <w:rFonts w:ascii="Arial" w:hAnsi="Arial" w:cs="Arial"/>
+                <w:b/>
+                <w:bCs/>
+                <w:color w:val="000000" w:themeColor="text1"/>
+                <w:sz w:val="18"/>
+                <w:szCs w:val="18"/>
+                <w:lang w:eastAsia="en-AU"/>
+              </w:rPr>
+              <w:t xml:space="preserve"> =</w:t>
             </w:r>
             <w:r>
               <w:rPr>
@@ -12940,7 +13850,33 @@
                 <w:szCs w:val="18"/>
                 <w:lang w:eastAsia="en-AU"/>
               </w:rPr>
-              <w:t>% set govcharges = 176.00 + 176.00 + 70.18 %}</w:t>
+              <w:t xml:space="preserve">% set </w:t>
+            </w:r>
+            <w:proofErr w:type="spellStart"/>
+            <w:r>
+              <w:rPr>
+                <w:rFonts w:ascii="Arial" w:hAnsi="Arial" w:cs="Arial"/>
+                <w:b/>
+                <w:bCs/>
+                <w:color w:val="000000" w:themeColor="text1"/>
+                <w:sz w:val="18"/>
+                <w:szCs w:val="18"/>
+                <w:lang w:eastAsia="en-AU"/>
+              </w:rPr>
+              <w:t>govcharges</w:t>
+            </w:r>
+            <w:proofErr w:type="spellEnd"/>
+            <w:r>
+              <w:rPr>
+                <w:rFonts w:ascii="Arial" w:hAnsi="Arial" w:cs="Arial"/>
+                <w:b/>
+                <w:bCs/>
+                <w:color w:val="000000" w:themeColor="text1"/>
+                <w:sz w:val="18"/>
+                <w:szCs w:val="18"/>
+                <w:lang w:eastAsia="en-AU"/>
+              </w:rPr>
+              <w:t xml:space="preserve"> = 176.00 + 176.00 + 70.18 %}</w:t>
             </w:r>
           </w:p>
         </w:tc>
@@ -13168,7 +14104,59 @@
                 <w:szCs w:val="18"/>
                 <w:lang w:val="en-AU" w:eastAsia="en-AU"/>
               </w:rPr>
-              <w:t>{% set total = (faocharges | map(attribute='fao_amount') | sum)</w:t>
+              <w:t>{% set total = (</w:t>
+            </w:r>
+            <w:proofErr w:type="spellStart"/>
+            <w:r>
+              <w:rPr>
+                <w:rFonts w:ascii="Arial" w:hAnsi="Arial" w:cs="Arial"/>
+                <w:b/>
+                <w:bCs/>
+                <w:color w:val="000000" w:themeColor="text1"/>
+                <w:sz w:val="18"/>
+                <w:szCs w:val="18"/>
+                <w:lang w:val="en-AU" w:eastAsia="en-AU"/>
+              </w:rPr>
+              <w:t>faocharges</w:t>
+            </w:r>
+            <w:proofErr w:type="spellEnd"/>
+            <w:r>
+              <w:rPr>
+                <w:rFonts w:ascii="Arial" w:hAnsi="Arial" w:cs="Arial"/>
+                <w:b/>
+                <w:bCs/>
+                <w:color w:val="000000" w:themeColor="text1"/>
+                <w:sz w:val="18"/>
+                <w:szCs w:val="18"/>
+                <w:lang w:val="en-AU" w:eastAsia="en-AU"/>
+              </w:rPr>
+              <w:t xml:space="preserve"> | map(attribute='</w:t>
+            </w:r>
+            <w:proofErr w:type="spellStart"/>
+            <w:r>
+              <w:rPr>
+                <w:rFonts w:ascii="Arial" w:hAnsi="Arial" w:cs="Arial"/>
+                <w:b/>
+                <w:bCs/>
+                <w:color w:val="000000" w:themeColor="text1"/>
+                <w:sz w:val="18"/>
+                <w:szCs w:val="18"/>
+                <w:lang w:val="en-AU" w:eastAsia="en-AU"/>
+              </w:rPr>
+              <w:t>fao_amount</w:t>
+            </w:r>
+            <w:proofErr w:type="spellEnd"/>
+            <w:r>
+              <w:rPr>
+                <w:rFonts w:ascii="Arial" w:hAnsi="Arial" w:cs="Arial"/>
+                <w:b/>
+                <w:bCs/>
+                <w:color w:val="000000" w:themeColor="text1"/>
+                <w:sz w:val="18"/>
+                <w:szCs w:val="18"/>
+                <w:lang w:val="en-AU" w:eastAsia="en-AU"/>
+              </w:rPr>
+              <w:t>') | sum)</w:t>
             </w:r>
           </w:p>
           <w:p>
@@ -13194,7 +14182,59 @@
                 <w:szCs w:val="18"/>
                 <w:lang w:val="en-AU" w:eastAsia="en-AU"/>
               </w:rPr>
-              <w:t xml:space="preserve">             + (lendercharges | map(attribute='charge_amount') | sum)</w:t>
+              <w:t xml:space="preserve">             + (</w:t>
+            </w:r>
+            <w:proofErr w:type="spellStart"/>
+            <w:r>
+              <w:rPr>
+                <w:rFonts w:ascii="Arial" w:hAnsi="Arial" w:cs="Arial"/>
+                <w:b/>
+                <w:bCs/>
+                <w:color w:val="000000" w:themeColor="text1"/>
+                <w:sz w:val="18"/>
+                <w:szCs w:val="18"/>
+                <w:lang w:val="en-AU" w:eastAsia="en-AU"/>
+              </w:rPr>
+              <w:t>lendercharges</w:t>
+            </w:r>
+            <w:proofErr w:type="spellEnd"/>
+            <w:r>
+              <w:rPr>
+                <w:rFonts w:ascii="Arial" w:hAnsi="Arial" w:cs="Arial"/>
+                <w:b/>
+                <w:bCs/>
+                <w:color w:val="000000" w:themeColor="text1"/>
+                <w:sz w:val="18"/>
+                <w:szCs w:val="18"/>
+                <w:lang w:val="en-AU" w:eastAsia="en-AU"/>
+              </w:rPr>
+              <w:t xml:space="preserve"> | map(attribute='</w:t>
+            </w:r>
+            <w:proofErr w:type="spellStart"/>
+            <w:r>
+              <w:rPr>
+                <w:rFonts w:ascii="Arial" w:hAnsi="Arial" w:cs="Arial"/>
+                <w:b/>
+                <w:bCs/>
+                <w:color w:val="000000" w:themeColor="text1"/>
+                <w:sz w:val="18"/>
+                <w:szCs w:val="18"/>
+                <w:lang w:val="en-AU" w:eastAsia="en-AU"/>
+              </w:rPr>
+              <w:t>charge_amount</w:t>
+            </w:r>
+            <w:proofErr w:type="spellEnd"/>
+            <w:r>
+              <w:rPr>
+                <w:rFonts w:ascii="Arial" w:hAnsi="Arial" w:cs="Arial"/>
+                <w:b/>
+                <w:bCs/>
+                <w:color w:val="000000" w:themeColor="text1"/>
+                <w:sz w:val="18"/>
+                <w:szCs w:val="18"/>
+                <w:lang w:val="en-AU" w:eastAsia="en-AU"/>
+              </w:rPr>
+              <w:t>') | sum)</w:t>
             </w:r>
           </w:p>
           <w:p>
@@ -13220,7 +14260,33 @@
                 <w:szCs w:val="18"/>
                 <w:lang w:val="en-AU" w:eastAsia="en-AU"/>
               </w:rPr>
-              <w:t xml:space="preserve">             + govcharges %}</w:t>
+              <w:t xml:space="preserve">             + </w:t>
+            </w:r>
+            <w:proofErr w:type="spellStart"/>
+            <w:r>
+              <w:rPr>
+                <w:rFonts w:ascii="Arial" w:hAnsi="Arial" w:cs="Arial"/>
+                <w:b/>
+                <w:bCs/>
+                <w:color w:val="000000" w:themeColor="text1"/>
+                <w:sz w:val="18"/>
+                <w:szCs w:val="18"/>
+                <w:lang w:val="en-AU" w:eastAsia="en-AU"/>
+              </w:rPr>
+              <w:t>govcharges</w:t>
+            </w:r>
+            <w:proofErr w:type="spellEnd"/>
+            <w:r>
+              <w:rPr>
+                <w:rFonts w:ascii="Arial" w:hAnsi="Arial" w:cs="Arial"/>
+                <w:b/>
+                <w:bCs/>
+                <w:color w:val="000000" w:themeColor="text1"/>
+                <w:sz w:val="18"/>
+                <w:szCs w:val="18"/>
+                <w:lang w:val="en-AU" w:eastAsia="en-AU"/>
+              </w:rPr>
+              <w:t xml:space="preserve"> %}</w:t>
             </w:r>
           </w:p>
           <w:p>
@@ -13338,6 +14404,7 @@
               </w:rPr>
               <w:t>$</w:t>
             </w:r>
+            <w:proofErr w:type="gramStart"/>
             <w:r>
               <w:rPr>
                 <w:rFonts w:ascii="Arial" w:hAnsi="Arial" w:cs="Arial"/>
@@ -13346,8 +14413,9 @@
                 <w:szCs w:val="18"/>
                 <w:lang w:val="en-AU" w:eastAsia="en-AU"/>
               </w:rPr>
-              <w:t>{{ "{:</w:t>
-            </w:r>
+              <w:t>{{ "</w:t>
+            </w:r>
+            <w:proofErr w:type="gramEnd"/>
             <w:r>
               <w:rPr>
                 <w:rFonts w:ascii="Arial" w:hAnsi="Arial" w:cs="Arial"/>
@@ -13356,6 +14424,16 @@
                 <w:szCs w:val="18"/>
                 <w:lang w:val="en-AU" w:eastAsia="en-AU"/>
               </w:rPr>
+              <w:t>{:</w:t>
+            </w:r>
+            <w:r>
+              <w:rPr>
+                <w:rFonts w:ascii="Arial" w:hAnsi="Arial" w:cs="Arial"/>
+                <w:color w:val="000000"/>
+                <w:sz w:val="18"/>
+                <w:szCs w:val="18"/>
+                <w:lang w:val="en-AU" w:eastAsia="en-AU"/>
+              </w:rPr>
               <w:t>,</w:t>
             </w:r>
             <w:r>
@@ -13366,8 +14444,9 @@
                 <w:szCs w:val="18"/>
                 <w:lang w:val="en-AU" w:eastAsia="en-AU"/>
               </w:rPr>
-              <w:t>.2f}".format(</w:t>
-            </w:r>
+              <w:t>.2f}</w:t>
+            </w:r>
+            <w:proofErr w:type="gramStart"/>
             <w:r>
               <w:rPr>
                 <w:rFonts w:ascii="Arial" w:hAnsi="Arial" w:cs="Arial"/>
@@ -13376,8 +14455,30 @@
                 <w:szCs w:val="18"/>
                 <w:lang w:val="en-AU" w:eastAsia="en-AU"/>
               </w:rPr>
+              <w:t>".format</w:t>
+            </w:r>
+            <w:proofErr w:type="gramEnd"/>
+            <w:r>
+              <w:rPr>
+                <w:rFonts w:ascii="Arial" w:hAnsi="Arial" w:cs="Arial"/>
+                <w:color w:val="000000"/>
+                <w:sz w:val="18"/>
+                <w:szCs w:val="18"/>
+                <w:lang w:val="en-AU" w:eastAsia="en-AU"/>
+              </w:rPr>
+              <w:t>(</w:t>
+            </w:r>
+            <w:r>
+              <w:rPr>
+                <w:rFonts w:ascii="Arial" w:hAnsi="Arial" w:cs="Arial"/>
+                <w:color w:val="000000"/>
+                <w:sz w:val="18"/>
+                <w:szCs w:val="18"/>
+                <w:lang w:val="en-AU" w:eastAsia="en-AU"/>
+              </w:rPr>
               <w:t>total</w:t>
             </w:r>
+            <w:proofErr w:type="gramStart"/>
             <w:r>
               <w:rPr>
                 <w:rFonts w:ascii="Arial" w:hAnsi="Arial" w:cs="Arial"/>
@@ -13386,7 +14487,18 @@
                 <w:szCs w:val="18"/>
                 <w:lang w:val="en-AU" w:eastAsia="en-AU"/>
               </w:rPr>
-              <w:t>) }}</w:t>
+              <w:t>) }</w:t>
+            </w:r>
+            <w:proofErr w:type="gramEnd"/>
+            <w:r>
+              <w:rPr>
+                <w:rFonts w:ascii="Arial" w:hAnsi="Arial" w:cs="Arial"/>
+                <w:color w:val="000000"/>
+                <w:sz w:val="18"/>
+                <w:szCs w:val="18"/>
+                <w:lang w:val="en-AU" w:eastAsia="en-AU"/>
+              </w:rPr>
+              <w:t>}</w:t>
             </w:r>
           </w:p>
           <w:p>
@@ -13510,6 +14622,7 @@
               </w:rPr>
               <w:t>$</w:t>
             </w:r>
+            <w:proofErr w:type="gramStart"/>
             <w:r>
               <w:rPr>
                 <w:rFonts w:ascii="Arial" w:hAnsi="Arial" w:cs="Arial"/>
@@ -13518,8 +14631,9 @@
                 <w:szCs w:val="18"/>
                 <w:lang w:val="en-AU" w:eastAsia="en-AU"/>
               </w:rPr>
-              <w:t>{{ "{:</w:t>
-            </w:r>
+              <w:t>{{ "</w:t>
+            </w:r>
+            <w:proofErr w:type="gramEnd"/>
             <w:r>
               <w:rPr>
                 <w:rFonts w:ascii="Arial" w:hAnsi="Arial" w:cs="Arial"/>
@@ -13528,6 +14642,16 @@
                 <w:szCs w:val="18"/>
                 <w:lang w:val="en-AU" w:eastAsia="en-AU"/>
               </w:rPr>
+              <w:t>{:</w:t>
+            </w:r>
+            <w:r>
+              <w:rPr>
+                <w:rFonts w:ascii="Arial" w:hAnsi="Arial" w:cs="Arial"/>
+                <w:color w:val="000000"/>
+                <w:sz w:val="18"/>
+                <w:szCs w:val="18"/>
+                <w:lang w:val="en-AU" w:eastAsia="en-AU"/>
+              </w:rPr>
               <w:t>,</w:t>
             </w:r>
             <w:r>
@@ -13538,8 +14662,9 @@
                 <w:szCs w:val="18"/>
                 <w:lang w:val="en-AU" w:eastAsia="en-AU"/>
               </w:rPr>
-              <w:t>.2f}".format(</w:t>
-            </w:r>
+              <w:t>.2f}</w:t>
+            </w:r>
+            <w:proofErr w:type="gramStart"/>
             <w:r>
               <w:rPr>
                 <w:rFonts w:ascii="Arial" w:hAnsi="Arial" w:cs="Arial"/>
@@ -13548,8 +14673,30 @@
                 <w:szCs w:val="18"/>
                 <w:lang w:val="en-AU" w:eastAsia="en-AU"/>
               </w:rPr>
+              <w:t>".format</w:t>
+            </w:r>
+            <w:proofErr w:type="gramEnd"/>
+            <w:r>
+              <w:rPr>
+                <w:rFonts w:ascii="Arial" w:hAnsi="Arial" w:cs="Arial"/>
+                <w:color w:val="000000"/>
+                <w:sz w:val="18"/>
+                <w:szCs w:val="18"/>
+                <w:lang w:val="en-AU" w:eastAsia="en-AU"/>
+              </w:rPr>
+              <w:t>(</w:t>
+            </w:r>
+            <w:r>
+              <w:rPr>
+                <w:rFonts w:ascii="Arial" w:hAnsi="Arial" w:cs="Arial"/>
+                <w:color w:val="000000"/>
+                <w:sz w:val="18"/>
+                <w:szCs w:val="18"/>
+                <w:lang w:val="en-AU" w:eastAsia="en-AU"/>
+              </w:rPr>
               <w:t>ADVANCEAMOUNT - total</w:t>
             </w:r>
+            <w:proofErr w:type="gramStart"/>
             <w:r>
               <w:rPr>
                 <w:rFonts w:ascii="Arial" w:hAnsi="Arial" w:cs="Arial"/>
@@ -13558,7 +14705,18 @@
                 <w:szCs w:val="18"/>
                 <w:lang w:val="en-AU" w:eastAsia="en-AU"/>
               </w:rPr>
-              <w:t>) }}</w:t>
+              <w:t>) }</w:t>
+            </w:r>
+            <w:proofErr w:type="gramEnd"/>
+            <w:r>
+              <w:rPr>
+                <w:rFonts w:ascii="Arial" w:hAnsi="Arial" w:cs="Arial"/>
+                <w:color w:val="000000"/>
+                <w:sz w:val="18"/>
+                <w:szCs w:val="18"/>
+                <w:lang w:val="en-AU" w:eastAsia="en-AU"/>
+              </w:rPr>
+              <w:t>}</w:t>
             </w:r>
           </w:p>
           <w:p>
@@ -13950,6 +15108,7 @@
                 <w:szCs w:val="20"/>
               </w:rPr>
             </w:pPr>
+            <w:proofErr w:type="gramStart"/>
             <w:r>
               <w:rPr>
                 <w:rFonts w:ascii="Arial" w:hAnsi="Arial" w:cs="Arial"/>
@@ -13967,6 +15126,7 @@
               </w:rPr>
               <w:t>Guarantor</w:t>
             </w:r>
+            <w:proofErr w:type="gramEnd"/>
             <w:r>
               <w:rPr>
                 <w:b/>
@@ -13974,6 +15134,7 @@
               </w:rPr>
               <w:t>2</w:t>
             </w:r>
+            <w:proofErr w:type="gramStart"/>
             <w:r>
               <w:rPr>
                 <w:b/>
@@ -14003,7 +15164,18 @@
                 <w:sz w:val="20"/>
                 <w:szCs w:val="20"/>
               </w:rPr>
-              <w:t xml:space="preserve"> }}</w:t>
+              <w:t xml:space="preserve"> }</w:t>
+            </w:r>
+            <w:proofErr w:type="gramEnd"/>
+            <w:r>
+              <w:rPr>
+                <w:rFonts w:ascii="Arial" w:hAnsi="Arial" w:cs="Arial"/>
+                <w:b/>
+                <w:bCs/>
+                <w:sz w:val="20"/>
+                <w:szCs w:val="20"/>
+              </w:rPr>
+              <w:t>}</w:t>
             </w:r>
           </w:p>
           <w:p>
@@ -14159,6 +15331,7 @@
                 <w:szCs w:val="20"/>
               </w:rPr>
             </w:pPr>
+            <w:proofErr w:type="gramStart"/>
             <w:r>
               <w:rPr>
                 <w:rFonts w:ascii="Arial" w:hAnsi="Arial" w:cs="Arial"/>
@@ -14174,7 +15347,23 @@
                 <w:b/>
                 <w:bCs/>
               </w:rPr>
-              <w:t>Guarantor3Full</w:t>
+              <w:t>Guarantor</w:t>
+            </w:r>
+            <w:proofErr w:type="gramEnd"/>
+            <w:r>
+              <w:rPr>
+                <w:b/>
+                <w:bCs/>
+              </w:rPr>
+              <w:t>3</w:t>
+            </w:r>
+            <w:proofErr w:type="gramStart"/>
+            <w:r>
+              <w:rPr>
+                <w:b/>
+                <w:bCs/>
+              </w:rPr>
+              <w:t>Full</w:t>
             </w:r>
             <w:r>
               <w:rPr>
@@ -14198,7 +15387,18 @@
                 <w:sz w:val="20"/>
                 <w:szCs w:val="20"/>
               </w:rPr>
-              <w:t xml:space="preserve"> }}</w:t>
+              <w:t xml:space="preserve"> }</w:t>
+            </w:r>
+            <w:proofErr w:type="gramEnd"/>
+            <w:r>
+              <w:rPr>
+                <w:rFonts w:ascii="Arial" w:hAnsi="Arial" w:cs="Arial"/>
+                <w:b/>
+                <w:bCs/>
+                <w:sz w:val="20"/>
+                <w:szCs w:val="20"/>
+              </w:rPr>
+              <w:t>}</w:t>
             </w:r>
           </w:p>
           <w:p>
@@ -14487,6 +15687,7 @@
                 <w:szCs w:val="20"/>
               </w:rPr>
             </w:pPr>
+            <w:proofErr w:type="gramStart"/>
             <w:r>
               <w:rPr>
                 <w:rFonts w:ascii="Arial" w:hAnsi="Arial" w:cs="Arial"/>
@@ -14504,6 +15705,7 @@
               </w:rPr>
               <w:t>Guarantor</w:t>
             </w:r>
+            <w:proofErr w:type="gramEnd"/>
             <w:r>
               <w:rPr>
                 <w:b/>
@@ -14511,6 +15713,7 @@
               </w:rPr>
               <w:t>2</w:t>
             </w:r>
+            <w:proofErr w:type="gramStart"/>
             <w:r>
               <w:rPr>
                 <w:b/>
@@ -14540,7 +15743,18 @@
                 <w:sz w:val="20"/>
                 <w:szCs w:val="20"/>
               </w:rPr>
-              <w:t xml:space="preserve"> }}</w:t>
+              <w:t xml:space="preserve"> }</w:t>
+            </w:r>
+            <w:proofErr w:type="gramEnd"/>
+            <w:r>
+              <w:rPr>
+                <w:rFonts w:ascii="Arial" w:hAnsi="Arial" w:cs="Arial"/>
+                <w:b/>
+                <w:bCs/>
+                <w:sz w:val="20"/>
+                <w:szCs w:val="20"/>
+              </w:rPr>
+              <w:t>}</w:t>
             </w:r>
           </w:p>
           <w:p>
@@ -14688,6 +15902,7 @@
                 <w:szCs w:val="20"/>
               </w:rPr>
             </w:pPr>
+            <w:proofErr w:type="gramStart"/>
             <w:r>
               <w:rPr>
                 <w:rFonts w:ascii="Arial" w:hAnsi="Arial" w:cs="Arial"/>
@@ -14703,7 +15918,23 @@
                 <w:b/>
                 <w:bCs/>
               </w:rPr>
-              <w:t>Guarantor3Full</w:t>
+              <w:t>Guarantor</w:t>
+            </w:r>
+            <w:proofErr w:type="gramEnd"/>
+            <w:r>
+              <w:rPr>
+                <w:b/>
+                <w:bCs/>
+              </w:rPr>
+              <w:t>3</w:t>
+            </w:r>
+            <w:proofErr w:type="gramStart"/>
+            <w:r>
+              <w:rPr>
+                <w:b/>
+                <w:bCs/>
+              </w:rPr>
+              <w:t>Full</w:t>
             </w:r>
             <w:r>
               <w:rPr>
@@ -14727,7 +15958,18 @@
                 <w:sz w:val="20"/>
                 <w:szCs w:val="20"/>
               </w:rPr>
-              <w:t xml:space="preserve"> }}</w:t>
+              <w:t xml:space="preserve"> }</w:t>
+            </w:r>
+            <w:proofErr w:type="gramEnd"/>
+            <w:r>
+              <w:rPr>
+                <w:rFonts w:ascii="Arial" w:hAnsi="Arial" w:cs="Arial"/>
+                <w:b/>
+                <w:bCs/>
+                <w:sz w:val="20"/>
+                <w:szCs w:val="20"/>
+              </w:rPr>
+              <w:t>}</w:t>
             </w:r>
           </w:p>
           <w:p>
@@ -14991,6 +16233,7 @@
                       <w:szCs w:val="21"/>
                     </w:rPr>
                   </w:pPr>
+                  <w:proofErr w:type="gramStart"/>
                   <w:r>
                     <w:rPr>
                       <w:rFonts w:ascii="Arial" w:hAnsi="Arial" w:cs="Arial"/>
@@ -14999,7 +16242,18 @@
                       <w:sz w:val="21"/>
                       <w:szCs w:val="21"/>
                     </w:rPr>
-                    <w:t>{{ guarantor_</w:t>
+                    <w:t>{{ guarantor</w:t>
+                  </w:r>
+                  <w:proofErr w:type="gramEnd"/>
+                  <w:r>
+                    <w:rPr>
+                      <w:rFonts w:ascii="Arial" w:hAnsi="Arial" w:cs="Arial"/>
+                      <w:color w:val="000000"/>
+                      <w:spacing w:val="-2"/>
+                      <w:sz w:val="21"/>
+                      <w:szCs w:val="21"/>
+                    </w:rPr>
+                    <w:t>_</w:t>
                   </w:r>
                   <w:r>
                     <w:rPr>
@@ -15019,7 +16273,29 @@
                       <w:sz w:val="21"/>
                       <w:szCs w:val="21"/>
                     </w:rPr>
-                    <w:t>_name }}</w:t>
+                    <w:t>_</w:t>
+                  </w:r>
+                  <w:proofErr w:type="gramStart"/>
+                  <w:r>
+                    <w:rPr>
+                      <w:rFonts w:ascii="Arial" w:hAnsi="Arial" w:cs="Arial"/>
+                      <w:color w:val="000000"/>
+                      <w:spacing w:val="-2"/>
+                      <w:sz w:val="21"/>
+                      <w:szCs w:val="21"/>
+                    </w:rPr>
+                    <w:t>name }</w:t>
+                  </w:r>
+                  <w:proofErr w:type="gramEnd"/>
+                  <w:r>
+                    <w:rPr>
+                      <w:rFonts w:ascii="Arial" w:hAnsi="Arial" w:cs="Arial"/>
+                      <w:color w:val="000000"/>
+                      <w:spacing w:val="-2"/>
+                      <w:sz w:val="21"/>
+                      <w:szCs w:val="21"/>
+                    </w:rPr>
+                    <w:t>}</w:t>
                   </w:r>
                 </w:p>
                 <w:tbl>
@@ -15329,6 +16605,7 @@
                       <w:szCs w:val="21"/>
                     </w:rPr>
                   </w:pPr>
+                  <w:proofErr w:type="gramStart"/>
                   <w:r>
                     <w:rPr>
                       <w:rFonts w:ascii="Arial" w:hAnsi="Arial" w:cs="Arial"/>
@@ -15337,7 +16614,18 @@
                       <w:sz w:val="21"/>
                       <w:szCs w:val="21"/>
                     </w:rPr>
-                    <w:t>{{ guarantor_</w:t>
+                    <w:t>{{ guarantor</w:t>
+                  </w:r>
+                  <w:proofErr w:type="gramEnd"/>
+                  <w:r>
+                    <w:rPr>
+                      <w:rFonts w:ascii="Arial" w:hAnsi="Arial" w:cs="Arial"/>
+                      <w:color w:val="000000"/>
+                      <w:spacing w:val="-2"/>
+                      <w:sz w:val="21"/>
+                      <w:szCs w:val="21"/>
+                    </w:rPr>
+                    <w:t>_</w:t>
                   </w:r>
                   <w:r>
                     <w:rPr>
@@ -15357,7 +16645,29 @@
                       <w:sz w:val="21"/>
                       <w:szCs w:val="21"/>
                     </w:rPr>
-                    <w:t>_name }}</w:t>
+                    <w:t>_</w:t>
+                  </w:r>
+                  <w:proofErr w:type="gramStart"/>
+                  <w:r>
+                    <w:rPr>
+                      <w:rFonts w:ascii="Arial" w:hAnsi="Arial" w:cs="Arial"/>
+                      <w:color w:val="000000"/>
+                      <w:spacing w:val="-2"/>
+                      <w:sz w:val="21"/>
+                      <w:szCs w:val="21"/>
+                    </w:rPr>
+                    <w:t>name }</w:t>
+                  </w:r>
+                  <w:proofErr w:type="gramEnd"/>
+                  <w:r>
+                    <w:rPr>
+                      <w:rFonts w:ascii="Arial" w:hAnsi="Arial" w:cs="Arial"/>
+                      <w:color w:val="000000"/>
+                      <w:spacing w:val="-2"/>
+                      <w:sz w:val="21"/>
+                      <w:szCs w:val="21"/>
+                    </w:rPr>
+                    <w:t>}</w:t>
                   </w:r>
                 </w:p>
                 <w:tbl>
@@ -15747,6 +17057,7 @@
                       <w:szCs w:val="21"/>
                     </w:rPr>
                   </w:pPr>
+                  <w:proofErr w:type="gramStart"/>
                   <w:r>
                     <w:rPr>
                       <w:rFonts w:ascii="Arial" w:hAnsi="Arial" w:cs="Arial"/>
@@ -15755,7 +17066,18 @@
                       <w:sz w:val="21"/>
                       <w:szCs w:val="21"/>
                     </w:rPr>
-                    <w:t>{{ guarantor_</w:t>
+                    <w:t>{{ guarantor</w:t>
+                  </w:r>
+                  <w:proofErr w:type="gramEnd"/>
+                  <w:r>
+                    <w:rPr>
+                      <w:rFonts w:ascii="Arial" w:hAnsi="Arial" w:cs="Arial"/>
+                      <w:color w:val="000000"/>
+                      <w:spacing w:val="-2"/>
+                      <w:sz w:val="21"/>
+                      <w:szCs w:val="21"/>
+                    </w:rPr>
+                    <w:t>_</w:t>
                   </w:r>
                   <w:r>
                     <w:rPr>
@@ -15775,7 +17097,29 @@
                       <w:sz w:val="21"/>
                       <w:szCs w:val="21"/>
                     </w:rPr>
-                    <w:t>_name }}</w:t>
+                    <w:t>_</w:t>
+                  </w:r>
+                  <w:proofErr w:type="gramStart"/>
+                  <w:r>
+                    <w:rPr>
+                      <w:rFonts w:ascii="Arial" w:hAnsi="Arial" w:cs="Arial"/>
+                      <w:color w:val="000000"/>
+                      <w:spacing w:val="-2"/>
+                      <w:sz w:val="21"/>
+                      <w:szCs w:val="21"/>
+                    </w:rPr>
+                    <w:t>name }</w:t>
+                  </w:r>
+                  <w:proofErr w:type="gramEnd"/>
+                  <w:r>
+                    <w:rPr>
+                      <w:rFonts w:ascii="Arial" w:hAnsi="Arial" w:cs="Arial"/>
+                      <w:color w:val="000000"/>
+                      <w:spacing w:val="-2"/>
+                      <w:sz w:val="21"/>
+                      <w:szCs w:val="21"/>
+                    </w:rPr>
+                    <w:t>}</w:t>
                   </w:r>
                 </w:p>
                 <w:tbl>
@@ -16103,6 +17447,7 @@
                       <w:szCs w:val="21"/>
                     </w:rPr>
                   </w:pPr>
+                  <w:proofErr w:type="gramStart"/>
                   <w:r>
                     <w:rPr>
                       <w:rFonts w:ascii="Arial" w:hAnsi="Arial" w:cs="Arial"/>
@@ -16111,7 +17456,18 @@
                       <w:sz w:val="21"/>
                       <w:szCs w:val="21"/>
                     </w:rPr>
-                    <w:t>{{ guarantor_</w:t>
+                    <w:t>{{ guarantor</w:t>
+                  </w:r>
+                  <w:proofErr w:type="gramEnd"/>
+                  <w:r>
+                    <w:rPr>
+                      <w:rFonts w:ascii="Arial" w:hAnsi="Arial" w:cs="Arial"/>
+                      <w:color w:val="000000"/>
+                      <w:spacing w:val="-2"/>
+                      <w:sz w:val="21"/>
+                      <w:szCs w:val="21"/>
+                    </w:rPr>
+                    <w:t>_</w:t>
                   </w:r>
                   <w:r>
                     <w:rPr>
@@ -16131,7 +17487,29 @@
                       <w:sz w:val="21"/>
                       <w:szCs w:val="21"/>
                     </w:rPr>
-                    <w:t>_name }}</w:t>
+                    <w:t>_</w:t>
+                  </w:r>
+                  <w:proofErr w:type="gramStart"/>
+                  <w:r>
+                    <w:rPr>
+                      <w:rFonts w:ascii="Arial" w:hAnsi="Arial" w:cs="Arial"/>
+                      <w:color w:val="000000"/>
+                      <w:spacing w:val="-2"/>
+                      <w:sz w:val="21"/>
+                      <w:szCs w:val="21"/>
+                    </w:rPr>
+                    <w:t>name }</w:t>
+                  </w:r>
+                  <w:proofErr w:type="gramEnd"/>
+                  <w:r>
+                    <w:rPr>
+                      <w:rFonts w:ascii="Arial" w:hAnsi="Arial" w:cs="Arial"/>
+                      <w:color w:val="000000"/>
+                      <w:spacing w:val="-2"/>
+                      <w:sz w:val="21"/>
+                      <w:szCs w:val="21"/>
+                    </w:rPr>
+                    <w:t>}</w:t>
                   </w:r>
                 </w:p>
                 <w:tbl>
@@ -16520,6 +17898,7 @@
                       <w:szCs w:val="21"/>
                     </w:rPr>
                   </w:pPr>
+                  <w:proofErr w:type="gramStart"/>
                   <w:r>
                     <w:rPr>
                       <w:rFonts w:ascii="Arial" w:hAnsi="Arial" w:cs="Arial"/>
@@ -16530,6 +17909,7 @@
                     </w:rPr>
                     <w:t>{{ guarantor</w:t>
                   </w:r>
+                  <w:proofErr w:type="gramEnd"/>
                   <w:r>
                     <w:rPr>
                       <w:rFonts w:ascii="Arial" w:hAnsi="Arial" w:cs="Arial"/>
@@ -16548,7 +17928,29 @@
                       <w:sz w:val="21"/>
                       <w:szCs w:val="21"/>
                     </w:rPr>
-                    <w:t>_name }}</w:t>
+                    <w:t>_</w:t>
+                  </w:r>
+                  <w:proofErr w:type="gramStart"/>
+                  <w:r>
+                    <w:rPr>
+                      <w:rFonts w:ascii="Arial" w:hAnsi="Arial" w:cs="Arial"/>
+                      <w:color w:val="000000"/>
+                      <w:spacing w:val="-2"/>
+                      <w:sz w:val="21"/>
+                      <w:szCs w:val="21"/>
+                    </w:rPr>
+                    <w:t>name }</w:t>
+                  </w:r>
+                  <w:proofErr w:type="gramEnd"/>
+                  <w:r>
+                    <w:rPr>
+                      <w:rFonts w:ascii="Arial" w:hAnsi="Arial" w:cs="Arial"/>
+                      <w:color w:val="000000"/>
+                      <w:spacing w:val="-2"/>
+                      <w:sz w:val="21"/>
+                      <w:szCs w:val="21"/>
+                    </w:rPr>
+                    <w:t>}</w:t>
                   </w:r>
                 </w:p>
                 <w:tbl>
@@ -16876,6 +18278,7 @@
                       <w:szCs w:val="21"/>
                     </w:rPr>
                   </w:pPr>
+                  <w:proofErr w:type="gramStart"/>
                   <w:r>
                     <w:rPr>
                       <w:rFonts w:ascii="Arial" w:hAnsi="Arial" w:cs="Arial"/>
@@ -16884,7 +18287,18 @@
                       <w:sz w:val="21"/>
                       <w:szCs w:val="21"/>
                     </w:rPr>
-                    <w:t>{{ guarantor_</w:t>
+                    <w:t>{{ guarantor</w:t>
+                  </w:r>
+                  <w:proofErr w:type="gramEnd"/>
+                  <w:r>
+                    <w:rPr>
+                      <w:rFonts w:ascii="Arial" w:hAnsi="Arial" w:cs="Arial"/>
+                      <w:color w:val="000000"/>
+                      <w:spacing w:val="-2"/>
+                      <w:sz w:val="21"/>
+                      <w:szCs w:val="21"/>
+                    </w:rPr>
+                    <w:t>_</w:t>
                   </w:r>
                   <w:r>
                     <w:rPr>
@@ -16904,7 +18318,29 @@
                       <w:sz w:val="21"/>
                       <w:szCs w:val="21"/>
                     </w:rPr>
-                    <w:t>_name }}</w:t>
+                    <w:t>_</w:t>
+                  </w:r>
+                  <w:proofErr w:type="gramStart"/>
+                  <w:r>
+                    <w:rPr>
+                      <w:rFonts w:ascii="Arial" w:hAnsi="Arial" w:cs="Arial"/>
+                      <w:color w:val="000000"/>
+                      <w:spacing w:val="-2"/>
+                      <w:sz w:val="21"/>
+                      <w:szCs w:val="21"/>
+                    </w:rPr>
+                    <w:t>name }</w:t>
+                  </w:r>
+                  <w:proofErr w:type="gramEnd"/>
+                  <w:r>
+                    <w:rPr>
+                      <w:rFonts w:ascii="Arial" w:hAnsi="Arial" w:cs="Arial"/>
+                      <w:color w:val="000000"/>
+                      <w:spacing w:val="-2"/>
+                      <w:sz w:val="21"/>
+                      <w:szCs w:val="21"/>
+                    </w:rPr>
+                    <w:t>}</w:t>
                   </w:r>
                 </w:p>
                 <w:tbl>
@@ -20136,7 +21572,7 @@
 </file>
 
 <file path=customXml/itemProps1.xml><?xml version="1.0" encoding="utf-8"?>
-<ds:datastoreItem xmlns:ds="http://schemas.openxmlformats.org/officeDocument/2006/customXml" ds:itemID="{3655DC5B-5E78-498C-861D-7BF1AA798B5E}">
+<ds:datastoreItem xmlns:ds="http://schemas.openxmlformats.org/officeDocument/2006/customXml" ds:itemID="{4BFD8952-9AA4-4F73-A0FE-9896EAB426CF}">
   <ds:schemaRefs>
     <ds:schemaRef ds:uri="http://schemas.openxmlformats.org/officeDocument/2006/bibliography"/>
   </ds:schemaRefs>
@@ -20144,7 +21580,7 @@
 </file>
 
 <file path=customXml/itemProps2.xml><?xml version="1.0" encoding="utf-8"?>
-<ds:datastoreItem xmlns:ds="http://schemas.openxmlformats.org/officeDocument/2006/customXml" ds:itemID="{4BFD8952-9AA4-4F73-A0FE-9896EAB426CF}">
+<ds:datastoreItem xmlns:ds="http://schemas.openxmlformats.org/officeDocument/2006/customXml" ds:itemID="{3655DC5B-5E78-498C-861D-7BF1AA798B5E}">
   <ds:schemaRefs>
     <ds:schemaRef ds:uri="http://schemas.openxmlformats.org/officeDocument/2006/bibliography"/>
   </ds:schemaRefs>

</xml_diff>

<commit_message>
Changes to BC Purchase DDA
FIle Changes
</commit_message>
<xml_diff>
--- a/SMSF/Purchase/BC/15. Disbursement Direction Authority Purchase.docx
+++ b/SMSF/Purchase/BC/15. Disbursement Direction Authority Purchase.docx
@@ -2378,7 +2378,7 @@
               <w:rPr>
                 <w:rFonts w:ascii="Arial" w:hAnsi="Arial" w:cs="Arial"/>
                 <w:sz w:val="20"/>
-                <w:szCs w:val="18"/>
+                <w:szCs w:val="20"/>
               </w:rPr>
             </w:pPr>
             <w:r>
@@ -21572,7 +21572,7 @@
 </file>
 
 <file path=customXml/itemProps1.xml><?xml version="1.0" encoding="utf-8"?>
-<ds:datastoreItem xmlns:ds="http://schemas.openxmlformats.org/officeDocument/2006/customXml" ds:itemID="{4BFD8952-9AA4-4F73-A0FE-9896EAB426CF}">
+<ds:datastoreItem xmlns:ds="http://schemas.openxmlformats.org/officeDocument/2006/customXml" ds:itemID="{3655DC5B-5E78-498C-861D-7BF1AA798B5E}">
   <ds:schemaRefs>
     <ds:schemaRef ds:uri="http://schemas.openxmlformats.org/officeDocument/2006/bibliography"/>
   </ds:schemaRefs>
@@ -21580,7 +21580,7 @@
 </file>
 
 <file path=customXml/itemProps2.xml><?xml version="1.0" encoding="utf-8"?>
-<ds:datastoreItem xmlns:ds="http://schemas.openxmlformats.org/officeDocument/2006/customXml" ds:itemID="{3655DC5B-5E78-498C-861D-7BF1AA798B5E}">
+<ds:datastoreItem xmlns:ds="http://schemas.openxmlformats.org/officeDocument/2006/customXml" ds:itemID="{4BFD8952-9AA4-4F73-A0FE-9896EAB426CF}">
   <ds:schemaRefs>
     <ds:schemaRef ds:uri="http://schemas.openxmlformats.org/officeDocument/2006/bibliography"/>
   </ds:schemaRefs>

</xml_diff>